<commit_message>
Diagramas de secuencia 1 & 2
added
</commit_message>
<xml_diff>
--- a/Documentation/Marco.docx
+++ b/Documentation/Marco.docx
@@ -13,7 +13,11 @@
     </w:p>
     <w:p>
       <w:pPr>
-        <w:jc w:val="center"/>
+        <w:pStyle w:val="Prrafodelista"/>
+        <w:numPr>
+          <w:ilvl w:val="1"/>
+          <w:numId w:val="2"/>
+        </w:numPr>
         <w:rPr>
           <w:rFonts w:ascii="Arial" w:hAnsi="Arial" w:cs="Arial"/>
           <w:b/>
@@ -33,6 +37,23 @@
     </w:p>
     <w:p>
       <w:pPr>
+        <w:pStyle w:val="Prrafodelista"/>
+        <w:ind w:left="360"/>
+        <w:rPr>
+          <w:rFonts w:ascii="Arial" w:hAnsi="Arial" w:cs="Arial"/>
+          <w:b/>
+          <w:sz w:val="24"/>
+          <w:szCs w:val="24"/>
+        </w:rPr>
+      </w:pPr>
+    </w:p>
+    <w:p>
+      <w:pPr>
+        <w:pStyle w:val="Prrafodelista"/>
+        <w:numPr>
+          <w:ilvl w:val="2"/>
+          <w:numId w:val="2"/>
+        </w:numPr>
         <w:tabs>
           <w:tab w:val="center" w:pos="4419"/>
           <w:tab w:val="left" w:pos="5459"/>
@@ -65,6 +86,11 @@
     </w:p>
     <w:p>
       <w:pPr>
+        <w:pStyle w:val="Prrafodelista"/>
+        <w:numPr>
+          <w:ilvl w:val="3"/>
+          <w:numId w:val="2"/>
+        </w:numPr>
         <w:jc w:val="both"/>
         <w:rPr>
           <w:rFonts w:ascii="Arial" w:hAnsi="Arial" w:cs="Arial"/>
@@ -106,14 +132,10 @@
       </w:r>
       <w:sdt>
         <w:sdtPr>
-          <w:rPr>
-            <w:rFonts w:ascii="Arial" w:hAnsi="Arial" w:cs="Arial"/>
-            <w:sz w:val="24"/>
-            <w:szCs w:val="24"/>
-          </w:rPr>
           <w:id w:val="1626044850"/>
           <w:citation/>
         </w:sdtPr>
+        <w:sdtEndPr/>
         <w:sdtContent>
           <w:r>
             <w:rPr>
@@ -172,21 +194,16 @@
           <w:sz w:val="24"/>
           <w:szCs w:val="24"/>
         </w:rPr>
-        <w:t>“El desarrollo del ser humano está ligado a los inventos y descubrimientos a través de las épocas”. Esto implica que, en cierto sentido toda la evolución tecnológica está ligada a la resolución de las necesidades primarias hasta convertirse en un</w:t>
-      </w:r>
-      <w:bookmarkStart w:id="0" w:name="_GoBack"/>
-      <w:bookmarkEnd w:id="0"/>
-      <w:r>
-        <w:rPr>
-          <w:rFonts w:ascii="Arial" w:hAnsi="Arial" w:cs="Arial"/>
-          <w:sz w:val="24"/>
-          <w:szCs w:val="24"/>
-        </w:rPr>
-        <w:t xml:space="preserve"> cambio radical para la supervivencia humana.</w:t>
+        <w:t>“El desarrollo del ser humano está ligado a los inventos y descubrimientos a través de las épocas”. Esto implica que, en cierto sentido toda la evolución tecnológica está ligada a la resolución de las necesidades primarias hasta convertirse en un cambio radical para la supervivencia humana.</w:t>
       </w:r>
     </w:p>
     <w:p>
       <w:pPr>
+        <w:pStyle w:val="Prrafodelista"/>
+        <w:numPr>
+          <w:ilvl w:val="3"/>
+          <w:numId w:val="2"/>
+        </w:numPr>
         <w:jc w:val="both"/>
         <w:rPr>
           <w:rFonts w:ascii="Arial" w:hAnsi="Arial" w:cs="Arial"/>
@@ -194,14 +211,6 @@
           <w:szCs w:val="24"/>
         </w:rPr>
       </w:pPr>
-      <w:r>
-        <w:rPr>
-          <w:rFonts w:ascii="Arial" w:hAnsi="Arial" w:cs="Arial"/>
-          <w:sz w:val="24"/>
-          <w:szCs w:val="24"/>
-        </w:rPr>
-        <w:tab/>
-      </w:r>
       <w:r>
         <w:rPr>
           <w:rFonts w:ascii="Arial" w:hAnsi="Arial" w:cs="Arial"/>
@@ -212,14 +221,10 @@
       </w:r>
       <w:sdt>
         <w:sdtPr>
-          <w:rPr>
-            <w:rFonts w:ascii="Arial" w:hAnsi="Arial" w:cs="Arial"/>
-            <w:sz w:val="24"/>
-            <w:szCs w:val="24"/>
-          </w:rPr>
           <w:id w:val="-143049941"/>
           <w:citation/>
         </w:sdtPr>
+        <w:sdtEndPr/>
         <w:sdtContent>
           <w:r>
             <w:rPr>
@@ -275,6 +280,11 @@
     </w:p>
     <w:p>
       <w:pPr>
+        <w:pStyle w:val="Prrafodelista"/>
+        <w:numPr>
+          <w:ilvl w:val="3"/>
+          <w:numId w:val="2"/>
+        </w:numPr>
         <w:jc w:val="both"/>
         <w:rPr>
           <w:rFonts w:ascii="Arial" w:hAnsi="Arial" w:cs="Arial"/>
@@ -288,7 +298,6 @@
           <w:sz w:val="24"/>
           <w:szCs w:val="24"/>
         </w:rPr>
-        <w:tab/>
         <w:t>Aunque la tecnología se encargue también de destruir gracias a ella tenemos un sinfín de posibilidades, sin embargo, todo recae sobre la experiencia humana por ejemplo la agricultura, carros con ruedas, transformación de minerales, construcción de las primeras viviendas</w:t>
       </w:r>
       <w:r>
@@ -310,6 +319,11 @@
     </w:p>
     <w:p>
       <w:pPr>
+        <w:pStyle w:val="Prrafodelista"/>
+        <w:numPr>
+          <w:ilvl w:val="3"/>
+          <w:numId w:val="2"/>
+        </w:numPr>
         <w:jc w:val="both"/>
         <w:rPr>
           <w:rFonts w:ascii="Arial" w:hAnsi="Arial" w:cs="Arial"/>
@@ -317,14 +331,6 @@
           <w:szCs w:val="24"/>
         </w:rPr>
       </w:pPr>
-      <w:r>
-        <w:rPr>
-          <w:rFonts w:ascii="Arial" w:hAnsi="Arial" w:cs="Arial"/>
-          <w:sz w:val="24"/>
-          <w:szCs w:val="24"/>
-        </w:rPr>
-        <w:tab/>
-      </w:r>
       <w:r>
         <w:rPr>
           <w:rFonts w:ascii="Arial" w:hAnsi="Arial" w:cs="Arial"/>
@@ -335,14 +341,10 @@
       </w:r>
       <w:sdt>
         <w:sdtPr>
-          <w:rPr>
-            <w:rFonts w:ascii="Arial" w:hAnsi="Arial" w:cs="Arial"/>
-            <w:sz w:val="24"/>
-            <w:szCs w:val="24"/>
-          </w:rPr>
           <w:id w:val="700896322"/>
           <w:citation/>
         </w:sdtPr>
+        <w:sdtEndPr/>
         <w:sdtContent>
           <w:r>
             <w:rPr>
@@ -406,6 +408,11 @@
     </w:p>
     <w:p>
       <w:pPr>
+        <w:pStyle w:val="Prrafodelista"/>
+        <w:numPr>
+          <w:ilvl w:val="3"/>
+          <w:numId w:val="2"/>
+        </w:numPr>
         <w:jc w:val="both"/>
         <w:rPr>
           <w:rFonts w:ascii="Arial" w:hAnsi="Arial" w:cs="Arial"/>
@@ -419,19 +426,23 @@
           <w:sz w:val="24"/>
           <w:szCs w:val="24"/>
         </w:rPr>
-        <w:tab/>
-        <w:t xml:space="preserve"> Otro aspecto importantísimo en la creación de herramientas fue el “Reloj y la imprenta tuvieron gran influencia en todos los aspectos de la vida humana. La invención de un reloj con péndulo en 1286 hizo posible que la gente no siguiera viviendo en un modelo estructurado diariamente por el curso del sol y sus estaciones” </w:t>
+        <w:t xml:space="preserve">Otro aspecto importantísimo en la creación de herramientas fue el “Reloj y la imprenta tuvieron gran influencia en todos los aspectos de la vida humana. La invención de un reloj con péndulo en 1286 hizo posible que la gente no siguiera viviendo en un modelo estructurado diariamente por </w:t>
+      </w:r>
+      <w:r>
+        <w:rPr>
+          <w:rFonts w:ascii="Arial" w:hAnsi="Arial" w:cs="Arial"/>
+          <w:sz w:val="24"/>
+          <w:szCs w:val="24"/>
+        </w:rPr>
+        <w:lastRenderedPageBreak/>
+        <w:t xml:space="preserve">el curso del sol y sus estaciones” </w:t>
       </w:r>
       <w:sdt>
         <w:sdtPr>
-          <w:rPr>
-            <w:rFonts w:ascii="Arial" w:hAnsi="Arial" w:cs="Arial"/>
-            <w:sz w:val="24"/>
-            <w:szCs w:val="24"/>
-          </w:rPr>
           <w:id w:val="2069383101"/>
           <w:citation/>
         </w:sdtPr>
+        <w:sdtEndPr/>
         <w:sdtContent>
           <w:r>
             <w:rPr>
@@ -484,9 +495,22 @@
         </w:rPr>
         <w:t>.</w:t>
       </w:r>
+      <w:r>
+        <w:rPr>
+          <w:rFonts w:ascii="Arial" w:hAnsi="Arial" w:cs="Arial"/>
+          <w:sz w:val="24"/>
+          <w:szCs w:val="24"/>
+        </w:rPr>
+        <w:t xml:space="preserve"> </w:t>
+      </w:r>
     </w:p>
     <w:p>
       <w:pPr>
+        <w:pStyle w:val="Prrafodelista"/>
+        <w:numPr>
+          <w:ilvl w:val="3"/>
+          <w:numId w:val="2"/>
+        </w:numPr>
         <w:jc w:val="both"/>
         <w:rPr>
           <w:rFonts w:ascii="Arial" w:hAnsi="Arial" w:cs="Arial"/>
@@ -498,45 +522,15 @@
         <w:rPr>
           <w:rFonts w:ascii="Arial" w:hAnsi="Arial" w:cs="Arial"/>
           <w:sz w:val="24"/>
-          <w:szCs w:val="24"/>
-        </w:rPr>
-        <w:tab/>
-        <w:t xml:space="preserve"> </w:t>
-      </w:r>
-    </w:p>
-    <w:p>
-      <w:pPr>
-        <w:jc w:val="both"/>
-        <w:rPr>
-          <w:rFonts w:ascii="Arial" w:hAnsi="Arial" w:cs="Arial"/>
-        </w:rPr>
-      </w:pPr>
-    </w:p>
-    <w:p>
-      <w:pPr>
-        <w:jc w:val="both"/>
-        <w:rPr>
-          <w:rFonts w:ascii="Arial" w:hAnsi="Arial" w:cs="Arial"/>
-          <w:sz w:val="24"/>
-        </w:rPr>
-      </w:pPr>
-      <w:r>
-        <w:rPr>
-          <w:rFonts w:ascii="Arial" w:hAnsi="Arial" w:cs="Arial"/>
-          <w:sz w:val="24"/>
-        </w:rPr>
-        <w:tab/>
+        </w:rPr>
         <w:t xml:space="preserve">Finalmente, no faltaba mencionar la revolución industrial originada en Inglaterra que según </w:t>
       </w:r>
       <w:sdt>
         <w:sdtPr>
-          <w:rPr>
-            <w:rFonts w:ascii="Arial" w:hAnsi="Arial" w:cs="Arial"/>
-            <w:sz w:val="24"/>
-          </w:rPr>
           <w:id w:val="1720783825"/>
           <w:citation/>
         </w:sdtPr>
+        <w:sdtEndPr/>
         <w:sdtContent>
           <w:r>
             <w:rPr>
@@ -581,40 +575,43 @@
           <w:rFonts w:ascii="Arial" w:hAnsi="Arial" w:cs="Arial"/>
           <w:sz w:val="24"/>
         </w:rPr>
-        <w:t xml:space="preserve"> afirma que “Inglaterra tenía los medios técnicos precisos, un fuerte apoyo institucional y una red comercial amplia y vaciada”.  Con recursos </w:t>
-      </w:r>
-      <w:r>
-        <w:rPr>
-          <w:rFonts w:ascii="Arial" w:hAnsi="Arial" w:cs="Arial"/>
-          <w:sz w:val="24"/>
-        </w:rPr>
-        <w:t>suficientes, con la pérdida de la importancia de las tierras como una fuente de riqueza la revolución industrial inicia en Gran Bretaña con fábricas enfatizadas en la producción de tela y otros materiales condujeron a un nuevo modelo de trabajo creando fábricas modernas donde cada trabajador no necesita ser experto en artesanías, simplemente verificar o realizar un proceso aún no automatizado.</w:t>
+        <w:t xml:space="preserve"> afirma que “Inglaterra tenía los medios técnicos precisos, un fuerte apoyo institucional y una red comercial amplia y vaciada”.  Con recursos suficientes, con la pérdida de la importancia de las tierras como una fuente de riqueza la revolución industrial inicia en Gran Bretaña con fábricas enfatizadas en la producción de tela y otros materiales condujeron a un nuevo modelo de trabajo creando fábricas modernas donde cada trabajador no necesita ser experto en artesanías, simplemente verificar o realizar un proceso aún no automatizado.</w:t>
       </w:r>
     </w:p>
     <w:p>
       <w:pPr>
+        <w:pStyle w:val="Prrafodelista"/>
+        <w:numPr>
+          <w:ilvl w:val="3"/>
+          <w:numId w:val="2"/>
+        </w:numPr>
         <w:jc w:val="both"/>
         <w:rPr>
           <w:rFonts w:ascii="Arial" w:hAnsi="Arial" w:cs="Arial"/>
           <w:sz w:val="24"/>
-        </w:rPr>
-      </w:pPr>
-      <w:r>
-        <w:rPr>
-          <w:rFonts w:ascii="Arial" w:hAnsi="Arial" w:cs="Arial"/>
-          <w:sz w:val="24"/>
-        </w:rPr>
-        <w:tab/>
+          <w:szCs w:val="24"/>
+        </w:rPr>
+      </w:pPr>
+      <w:r>
+        <w:rPr>
+          <w:rFonts w:ascii="Arial" w:hAnsi="Arial" w:cs="Arial"/>
+          <w:sz w:val="24"/>
+        </w:rPr>
         <w:t>Al aumentar la productividad gracias a la revolución industrial la sociedad le dio un visto bueno a la tecnología, a pesar de que sus efectos sean desagradables ya que permite reemplazar personas.</w:t>
       </w:r>
     </w:p>
     <w:p>
       <w:pPr>
-        <w:ind w:left="705"/>
+        <w:pStyle w:val="Prrafodelista"/>
+        <w:numPr>
+          <w:ilvl w:val="3"/>
+          <w:numId w:val="2"/>
+        </w:numPr>
         <w:jc w:val="both"/>
         <w:rPr>
           <w:rFonts w:ascii="Arial" w:hAnsi="Arial" w:cs="Arial"/>
           <w:sz w:val="24"/>
+          <w:szCs w:val="24"/>
         </w:rPr>
       </w:pPr>
       <w:r>
@@ -627,11 +624,16 @@
     </w:p>
     <w:p>
       <w:pPr>
-        <w:ind w:left="705"/>
+        <w:pStyle w:val="Prrafodelista"/>
+        <w:numPr>
+          <w:ilvl w:val="3"/>
+          <w:numId w:val="2"/>
+        </w:numPr>
         <w:jc w:val="both"/>
         <w:rPr>
           <w:rFonts w:ascii="Arial" w:hAnsi="Arial" w:cs="Arial"/>
           <w:sz w:val="24"/>
+          <w:szCs w:val="24"/>
         </w:rPr>
       </w:pPr>
       <w:r>
@@ -650,13 +652,10 @@
       </w:r>
       <w:sdt>
         <w:sdtPr>
-          <w:rPr>
-            <w:rFonts w:ascii="Arial" w:hAnsi="Arial" w:cs="Arial"/>
-            <w:sz w:val="24"/>
-          </w:rPr>
           <w:id w:val="-1093924754"/>
           <w:citation/>
         </w:sdtPr>
+        <w:sdtEndPr/>
         <w:sdtContent>
           <w:r>
             <w:rPr>
@@ -713,12 +712,20 @@
     </w:p>
     <w:p>
       <w:pPr>
+        <w:pStyle w:val="Prrafodelista"/>
+        <w:numPr>
+          <w:ilvl w:val="3"/>
+          <w:numId w:val="2"/>
+        </w:numPr>
         <w:jc w:val="both"/>
         <w:rPr>
           <w:rFonts w:ascii="Arial" w:hAnsi="Arial" w:cs="Arial"/>
           <w:sz w:val="24"/>
-        </w:rPr>
-      </w:pPr>
+          <w:szCs w:val="24"/>
+        </w:rPr>
+      </w:pPr>
+      <w:bookmarkStart w:id="0" w:name="_GoBack"/>
+      <w:bookmarkEnd w:id="0"/>
       <w:r>
         <w:rPr>
           <w:rFonts w:ascii="Arial" w:hAnsi="Arial" w:cs="Arial"/>
@@ -727,47 +734,6 @@
         <w:t>Como se había mencionado anteriormente la guerra es uno de los pilares más importantes que permiten el nacimiento de nuevas tecnologías con la ambición de destruir, pero no hay que ver siempre la parte negativa de esto, gracias a ello tenemos una mejor calidad de vida por ejemplo electrodomésticos, ropa, entretenimiento, internet etc.</w:t>
       </w:r>
     </w:p>
-    <w:p>
-      <w:pPr>
-        <w:rPr>
-          <w:rFonts w:ascii="Arial" w:hAnsi="Arial" w:cs="Arial"/>
-          <w:sz w:val="24"/>
-        </w:rPr>
-      </w:pPr>
-    </w:p>
-    <w:p/>
-    <w:p/>
-    <w:p/>
-    <w:p/>
-    <w:p/>
-    <w:p/>
-    <w:p/>
-    <w:p/>
-    <w:p/>
-    <w:p/>
-    <w:p/>
-    <w:p/>
-    <w:p/>
-    <w:p/>
-    <w:p/>
-    <w:p/>
-    <w:p/>
-    <w:p/>
-    <w:p/>
-    <w:p/>
-    <w:p/>
-    <w:p/>
-    <w:p/>
-    <w:p/>
-    <w:p/>
-    <w:p/>
-    <w:p/>
-    <w:p/>
-    <w:p/>
-    <w:p/>
-    <w:p/>
-    <w:p/>
-    <w:p/>
     <w:p/>
     <w:sdt>
       <w:sdtPr>
@@ -816,6 +782,7 @@
             <w:id w:val="111145805"/>
             <w:bibliography/>
           </w:sdtPr>
+          <w:sdtEndPr/>
           <w:sdtContent>
             <w:p>
               <w:pPr>
@@ -908,7 +875,6 @@
                   <w:noProof/>
                   <w:lang w:val="es-ES"/>
                 </w:rPr>
-                <w:lastRenderedPageBreak/>
                 <w:t xml:space="preserve">Colegio24HS. (2005). </w:t>
               </w:r>
               <w:r>
@@ -976,7 +942,7 @@
     </w:sdt>
     <w:p/>
     <w:sectPr>
-      <w:headerReference w:type="default" r:id="rId7"/>
+      <w:headerReference w:type="default" r:id="rId8"/>
       <w:pgSz w:w="12240" w:h="15840"/>
       <w:pgMar w:top="1417" w:right="1701" w:bottom="1417" w:left="1701" w:header="708" w:footer="708" w:gutter="0"/>
       <w:cols w:space="708"/>
@@ -1127,6 +1093,248 @@
     </w:r>
   </w:p>
 </w:hdr>
+</file>
+
+<file path=word/numbering.xml><?xml version="1.0" encoding="utf-8"?>
+<w:numbering xmlns:wpc="http://schemas.microsoft.com/office/word/2010/wordprocessingCanvas" xmlns:mc="http://schemas.openxmlformats.org/markup-compatibility/2006" xmlns:o="urn:schemas-microsoft-com:office:office" xmlns:r="http://schemas.openxmlformats.org/officeDocument/2006/relationships" xmlns:m="http://schemas.openxmlformats.org/officeDocument/2006/math" xmlns:v="urn:schemas-microsoft-com:vml" xmlns:wp14="http://schemas.microsoft.com/office/word/2010/wordprocessingDrawing" xmlns:wp="http://schemas.openxmlformats.org/drawingml/2006/wordprocessingDrawing" xmlns:w10="urn:schemas-microsoft-com:office:word" xmlns:w="http://schemas.openxmlformats.org/wordprocessingml/2006/main" xmlns:w14="http://schemas.microsoft.com/office/word/2010/wordml" xmlns:w15="http://schemas.microsoft.com/office/word/2012/wordml" xmlns:wpg="http://schemas.microsoft.com/office/word/2010/wordprocessingGroup" xmlns:wpi="http://schemas.microsoft.com/office/word/2010/wordprocessingInk" xmlns:wne="http://schemas.microsoft.com/office/word/2006/wordml" xmlns:wps="http://schemas.microsoft.com/office/word/2010/wordprocessingShape" mc:Ignorable="w14 w15 wp14">
+  <w:abstractNum w:abstractNumId="0" w15:restartNumberingAfterBreak="0">
+    <w:nsid w:val="216E27C2"/>
+    <w:multiLevelType w:val="multilevel"/>
+    <w:tmpl w:val="00CCCB18"/>
+    <w:lvl w:ilvl="0">
+      <w:start w:val="1"/>
+      <w:numFmt w:val="decimal"/>
+      <w:lvlText w:val="%1"/>
+      <w:lvlJc w:val="left"/>
+      <w:pPr>
+        <w:ind w:left="360" w:hanging="360"/>
+      </w:pPr>
+      <w:rPr>
+        <w:rFonts w:hint="default"/>
+      </w:rPr>
+    </w:lvl>
+    <w:lvl w:ilvl="1">
+      <w:start w:val="8"/>
+      <w:numFmt w:val="decimal"/>
+      <w:lvlText w:val="%1.%2"/>
+      <w:lvlJc w:val="left"/>
+      <w:pPr>
+        <w:ind w:left="360" w:hanging="360"/>
+      </w:pPr>
+      <w:rPr>
+        <w:rFonts w:hint="default"/>
+      </w:rPr>
+    </w:lvl>
+    <w:lvl w:ilvl="2">
+      <w:start w:val="1"/>
+      <w:numFmt w:val="decimal"/>
+      <w:lvlText w:val="%1.%2.%3"/>
+      <w:lvlJc w:val="left"/>
+      <w:pPr>
+        <w:ind w:left="720" w:hanging="720"/>
+      </w:pPr>
+      <w:rPr>
+        <w:rFonts w:hint="default"/>
+      </w:rPr>
+    </w:lvl>
+    <w:lvl w:ilvl="3">
+      <w:start w:val="1"/>
+      <w:numFmt w:val="decimal"/>
+      <w:lvlText w:val="%1.%2.%3.%4"/>
+      <w:lvlJc w:val="left"/>
+      <w:pPr>
+        <w:ind w:left="1080" w:hanging="1080"/>
+      </w:pPr>
+      <w:rPr>
+        <w:rFonts w:hint="default"/>
+      </w:rPr>
+    </w:lvl>
+    <w:lvl w:ilvl="4">
+      <w:start w:val="1"/>
+      <w:numFmt w:val="decimal"/>
+      <w:lvlText w:val="%1.%2.%3.%4.%5"/>
+      <w:lvlJc w:val="left"/>
+      <w:pPr>
+        <w:ind w:left="1080" w:hanging="1080"/>
+      </w:pPr>
+      <w:rPr>
+        <w:rFonts w:hint="default"/>
+      </w:rPr>
+    </w:lvl>
+    <w:lvl w:ilvl="5">
+      <w:start w:val="1"/>
+      <w:numFmt w:val="decimal"/>
+      <w:lvlText w:val="%1.%2.%3.%4.%5.%6"/>
+      <w:lvlJc w:val="left"/>
+      <w:pPr>
+        <w:ind w:left="1440" w:hanging="1440"/>
+      </w:pPr>
+      <w:rPr>
+        <w:rFonts w:hint="default"/>
+      </w:rPr>
+    </w:lvl>
+    <w:lvl w:ilvl="6">
+      <w:start w:val="1"/>
+      <w:numFmt w:val="decimal"/>
+      <w:lvlText w:val="%1.%2.%3.%4.%5.%6.%7"/>
+      <w:lvlJc w:val="left"/>
+      <w:pPr>
+        <w:ind w:left="1440" w:hanging="1440"/>
+      </w:pPr>
+      <w:rPr>
+        <w:rFonts w:hint="default"/>
+      </w:rPr>
+    </w:lvl>
+    <w:lvl w:ilvl="7">
+      <w:start w:val="1"/>
+      <w:numFmt w:val="decimal"/>
+      <w:lvlText w:val="%1.%2.%3.%4.%5.%6.%7.%8"/>
+      <w:lvlJc w:val="left"/>
+      <w:pPr>
+        <w:ind w:left="1800" w:hanging="1800"/>
+      </w:pPr>
+      <w:rPr>
+        <w:rFonts w:hint="default"/>
+      </w:rPr>
+    </w:lvl>
+    <w:lvl w:ilvl="8">
+      <w:start w:val="1"/>
+      <w:numFmt w:val="decimal"/>
+      <w:lvlText w:val="%1.%2.%3.%4.%5.%6.%7.%8.%9"/>
+      <w:lvlJc w:val="left"/>
+      <w:pPr>
+        <w:ind w:left="1800" w:hanging="1800"/>
+      </w:pPr>
+      <w:rPr>
+        <w:rFonts w:hint="default"/>
+      </w:rPr>
+    </w:lvl>
+  </w:abstractNum>
+  <w:abstractNum w:abstractNumId="1" w15:restartNumberingAfterBreak="0">
+    <w:nsid w:val="2B150F05"/>
+    <w:multiLevelType w:val="multilevel"/>
+    <w:tmpl w:val="504CC230"/>
+    <w:lvl w:ilvl="0">
+      <w:start w:val="1"/>
+      <w:numFmt w:val="decimal"/>
+      <w:lvlText w:val="%1."/>
+      <w:lvlJc w:val="left"/>
+      <w:pPr>
+        <w:ind w:left="720" w:hanging="360"/>
+      </w:pPr>
+    </w:lvl>
+    <w:lvl w:ilvl="1">
+      <w:start w:val="1"/>
+      <w:numFmt w:val="decimal"/>
+      <w:isLgl/>
+      <w:lvlText w:val="%1.%2"/>
+      <w:lvlJc w:val="left"/>
+      <w:pPr>
+        <w:ind w:left="1080" w:hanging="360"/>
+      </w:pPr>
+      <w:rPr>
+        <w:rFonts w:hint="default"/>
+      </w:rPr>
+    </w:lvl>
+    <w:lvl w:ilvl="2">
+      <w:start w:val="1"/>
+      <w:numFmt w:val="decimal"/>
+      <w:isLgl/>
+      <w:lvlText w:val="%1.%2.%3"/>
+      <w:lvlJc w:val="left"/>
+      <w:pPr>
+        <w:ind w:left="1800" w:hanging="720"/>
+      </w:pPr>
+      <w:rPr>
+        <w:rFonts w:hint="default"/>
+      </w:rPr>
+    </w:lvl>
+    <w:lvl w:ilvl="3">
+      <w:start w:val="1"/>
+      <w:numFmt w:val="decimal"/>
+      <w:isLgl/>
+      <w:lvlText w:val="%1.%2.%3.%4"/>
+      <w:lvlJc w:val="left"/>
+      <w:pPr>
+        <w:ind w:left="2520" w:hanging="1080"/>
+      </w:pPr>
+      <w:rPr>
+        <w:rFonts w:hint="default"/>
+      </w:rPr>
+    </w:lvl>
+    <w:lvl w:ilvl="4">
+      <w:start w:val="1"/>
+      <w:numFmt w:val="decimal"/>
+      <w:isLgl/>
+      <w:lvlText w:val="%1.%2.%3.%4.%5"/>
+      <w:lvlJc w:val="left"/>
+      <w:pPr>
+        <w:ind w:left="2880" w:hanging="1080"/>
+      </w:pPr>
+      <w:rPr>
+        <w:rFonts w:hint="default"/>
+      </w:rPr>
+    </w:lvl>
+    <w:lvl w:ilvl="5">
+      <w:start w:val="1"/>
+      <w:numFmt w:val="decimal"/>
+      <w:isLgl/>
+      <w:lvlText w:val="%1.%2.%3.%4.%5.%6"/>
+      <w:lvlJc w:val="left"/>
+      <w:pPr>
+        <w:ind w:left="3600" w:hanging="1440"/>
+      </w:pPr>
+      <w:rPr>
+        <w:rFonts w:hint="default"/>
+      </w:rPr>
+    </w:lvl>
+    <w:lvl w:ilvl="6">
+      <w:start w:val="1"/>
+      <w:numFmt w:val="decimal"/>
+      <w:isLgl/>
+      <w:lvlText w:val="%1.%2.%3.%4.%5.%6.%7"/>
+      <w:lvlJc w:val="left"/>
+      <w:pPr>
+        <w:ind w:left="3960" w:hanging="1440"/>
+      </w:pPr>
+      <w:rPr>
+        <w:rFonts w:hint="default"/>
+      </w:rPr>
+    </w:lvl>
+    <w:lvl w:ilvl="7">
+      <w:start w:val="1"/>
+      <w:numFmt w:val="decimal"/>
+      <w:isLgl/>
+      <w:lvlText w:val="%1.%2.%3.%4.%5.%6.%7.%8"/>
+      <w:lvlJc w:val="left"/>
+      <w:pPr>
+        <w:ind w:left="4680" w:hanging="1800"/>
+      </w:pPr>
+      <w:rPr>
+        <w:rFonts w:hint="default"/>
+      </w:rPr>
+    </w:lvl>
+    <w:lvl w:ilvl="8">
+      <w:start w:val="1"/>
+      <w:numFmt w:val="decimal"/>
+      <w:isLgl/>
+      <w:lvlText w:val="%1.%2.%3.%4.%5.%6.%7.%8.%9"/>
+      <w:lvlJc w:val="left"/>
+      <w:pPr>
+        <w:ind w:left="5040" w:hanging="1800"/>
+      </w:pPr>
+      <w:rPr>
+        <w:rFonts w:hint="default"/>
+      </w:rPr>
+    </w:lvl>
+  </w:abstractNum>
+  <w:num w:numId="1">
+    <w:abstractNumId w:val="1"/>
+  </w:num>
+  <w:num w:numId="2">
+    <w:abstractNumId w:val="0"/>
+  </w:num>
+</w:numbering>
 </file>
 
 <file path=word/styles.xml><?xml version="1.0" encoding="utf-8"?>
@@ -1643,6 +1851,17 @@
     <w:unhideWhenUsed/>
     <w:rsid w:val="00273AB0"/>
   </w:style>
+  <w:style w:type="paragraph" w:styleId="Prrafodelista">
+    <w:name w:val="List Paragraph"/>
+    <w:basedOn w:val="Normal"/>
+    <w:uiPriority w:val="34"/>
+    <w:qFormat/>
+    <w:rsid w:val="001E7CD5"/>
+    <w:pPr>
+      <w:ind w:left="720"/>
+      <w:contextualSpacing/>
+    </w:pPr>
+  </w:style>
 </w:styles>
 </file>
 
@@ -2031,7 +2250,7 @@
 </file>
 
 <file path=customXml/itemProps1.xml><?xml version="1.0" encoding="utf-8"?>
-<ds:datastoreItem xmlns:ds="http://schemas.openxmlformats.org/officeDocument/2006/customXml" ds:itemID="{21480309-9CF8-41FD-BCED-B32C4CB28342}">
+<ds:datastoreItem xmlns:ds="http://schemas.openxmlformats.org/officeDocument/2006/customXml" ds:itemID="{F45F853F-6191-45BF-83F5-F7F6B9B96E4D}">
   <ds:schemaRefs>
     <ds:schemaRef ds:uri="http://schemas.openxmlformats.org/officeDocument/2006/bibliography"/>
   </ds:schemaRefs>

</xml_diff>

<commit_message>
Automatic GMT zone per day has been added
</commit_message>
<xml_diff>
--- a/Documentation/Marco.docx
+++ b/Documentation/Marco.docx
@@ -1,6 +1,6 @@
 
 <file path=word/document.xml><?xml version="1.0" encoding="utf-8"?>
-<w:document xmlns:wpc="http://schemas.microsoft.com/office/word/2010/wordprocessingCanvas" xmlns:mc="http://schemas.openxmlformats.org/markup-compatibility/2006" xmlns:o="urn:schemas-microsoft-com:office:office" xmlns:r="http://schemas.openxmlformats.org/officeDocument/2006/relationships" xmlns:m="http://schemas.openxmlformats.org/officeDocument/2006/math" xmlns:v="urn:schemas-microsoft-com:vml" xmlns:wp14="http://schemas.microsoft.com/office/word/2010/wordprocessingDrawing" xmlns:wp="http://schemas.openxmlformats.org/drawingml/2006/wordprocessingDrawing" xmlns:w10="urn:schemas-microsoft-com:office:word" xmlns:w="http://schemas.openxmlformats.org/wordprocessingml/2006/main" xmlns:w14="http://schemas.microsoft.com/office/word/2010/wordml" xmlns:w15="http://schemas.microsoft.com/office/word/2012/wordml" xmlns:wpg="http://schemas.microsoft.com/office/word/2010/wordprocessingGroup" xmlns:wpi="http://schemas.microsoft.com/office/word/2010/wordprocessingInk" xmlns:wne="http://schemas.microsoft.com/office/word/2006/wordml" xmlns:wps="http://schemas.microsoft.com/office/word/2010/wordprocessingShape" mc:Ignorable="w14 w15 wp14">
+<w:document xmlns:wpc="http://schemas.microsoft.com/office/word/2010/wordprocessingCanvas" xmlns:cx="http://schemas.microsoft.com/office/drawing/2014/chartex" xmlns:cx1="http://schemas.microsoft.com/office/drawing/2015/9/8/chartex" xmlns:cx2="http://schemas.microsoft.com/office/drawing/2015/10/21/chartex" xmlns:cx3="http://schemas.microsoft.com/office/drawing/2016/5/9/chartex" xmlns:cx4="http://schemas.microsoft.com/office/drawing/2016/5/10/chartex" xmlns:cx5="http://schemas.microsoft.com/office/drawing/2016/5/11/chartex" xmlns:cx6="http://schemas.microsoft.com/office/drawing/2016/5/12/chartex" xmlns:cx7="http://schemas.microsoft.com/office/drawing/2016/5/13/chartex" xmlns:cx8="http://schemas.microsoft.com/office/drawing/2016/5/14/chartex" xmlns:mc="http://schemas.openxmlformats.org/markup-compatibility/2006" xmlns:aink="http://schemas.microsoft.com/office/drawing/2016/ink" xmlns:am3d="http://schemas.microsoft.com/office/drawing/2017/model3d" xmlns:o="urn:schemas-microsoft-com:office:office" xmlns:r="http://schemas.openxmlformats.org/officeDocument/2006/relationships" xmlns:m="http://schemas.openxmlformats.org/officeDocument/2006/math" xmlns:v="urn:schemas-microsoft-com:vml" xmlns:wp14="http://schemas.microsoft.com/office/word/2010/wordprocessingDrawing" xmlns:wp="http://schemas.openxmlformats.org/drawingml/2006/wordprocessingDrawing" xmlns:w10="urn:schemas-microsoft-com:office:word" xmlns:w="http://schemas.openxmlformats.org/wordprocessingml/2006/main" xmlns:w14="http://schemas.microsoft.com/office/word/2010/wordml" xmlns:w15="http://schemas.microsoft.com/office/word/2012/wordml" xmlns:w16cid="http://schemas.microsoft.com/office/word/2016/wordml/cid" xmlns:w16se="http://schemas.microsoft.com/office/word/2015/wordml/symex" xmlns:wpg="http://schemas.microsoft.com/office/word/2010/wordprocessingGroup" xmlns:wpi="http://schemas.microsoft.com/office/word/2010/wordprocessingInk" xmlns:wne="http://schemas.microsoft.com/office/word/2006/wordml" xmlns:wps="http://schemas.microsoft.com/office/word/2010/wordprocessingShape" mc:Ignorable="w14 w15 w16se w16cid wp14">
   <w:body>
     <w:p>
       <w:pPr>
@@ -799,7 +799,23 @@
           <w:rFonts w:ascii="Arial" w:hAnsi="Arial" w:cs="Arial"/>
           <w:sz w:val="24"/>
         </w:rPr>
-        <w:t>Como se había mencionado anteriormente la guerra es uno de los pilares más importantes que permiten el nacimiento de nuevas tecnologías con la ambición de destruir, pero no hay que ver siempre la parte negativa de esto, gracias a ello tenemos una mejor calidad de vida por ejemplo electrodomésticos, ropa, entretenimiento, internet etc.</w:t>
+        <w:t>Como se había mencionado anteriormente la guerra es uno de los pilares más importantes que permiten el nacimiento de nuevas tecnologías con la ambición de destruir, pero no hay que ver siempre la parte negativa de esto, gracias a e</w:t>
+      </w:r>
+      <w:r>
+        <w:rPr>
+          <w:rFonts w:ascii="Arial" w:hAnsi="Arial" w:cs="Arial"/>
+          <w:sz w:val="24"/>
+        </w:rPr>
+        <w:t xml:space="preserve">llo se tiene </w:t>
+      </w:r>
+      <w:bookmarkStart w:id="0" w:name="_GoBack"/>
+      <w:bookmarkEnd w:id="0"/>
+      <w:r>
+        <w:rPr>
+          <w:rFonts w:ascii="Arial" w:hAnsi="Arial" w:cs="Arial"/>
+          <w:sz w:val="24"/>
+        </w:rPr>
+        <w:t>una mejor calidad de vida por ejemplo electrodomésticos, ropa, entretenimiento, internet etc.</w:t>
       </w:r>
     </w:p>
     <w:p>
@@ -1092,25 +1108,7 @@
           <w:sz w:val="24"/>
           <w:szCs w:val="24"/>
         </w:rPr>
-        <w:t xml:space="preserve">, elementos multimedia, elementos gráficos y atributos de forma. ¿Qué hay de las demás versiones? Pues bien se tiene que en 1991 apareció por vez primera HTML gracias a Tim </w:t>
-      </w:r>
-      <w:proofErr w:type="spellStart"/>
-      <w:r>
-        <w:rPr>
-          <w:rFonts w:ascii="Arial" w:hAnsi="Arial" w:cs="Arial"/>
-          <w:sz w:val="24"/>
-          <w:szCs w:val="24"/>
-        </w:rPr>
-        <w:t>Berners</w:t>
-      </w:r>
-      <w:proofErr w:type="spellEnd"/>
-      <w:r>
-        <w:rPr>
-          <w:rFonts w:ascii="Arial" w:hAnsi="Arial" w:cs="Arial"/>
-          <w:sz w:val="24"/>
-          <w:szCs w:val="24"/>
-        </w:rPr>
-        <w:t xml:space="preserve">-Lee (también conocido como “el padre de la web”), </w:t>
+        <w:t xml:space="preserve">, elementos multimedia, elementos gráficos y atributos de forma. ¿Qué hay de las demás versiones? Pues bien se tiene que en 1991 apareció por vez primera HTML gracias a Tim Berners-Lee (también conocido como “el padre de la web”), </w:t>
       </w:r>
       <w:r>
         <w:rPr>
@@ -1323,25 +1321,7 @@
           <w:sz w:val="24"/>
           <w:szCs w:val="24"/>
         </w:rPr>
-        <w:t xml:space="preserve">Fue publicado en 1997, esta fue la primera versión recomendada por el consorcio internacional W3C, esta versión permitió incorporar </w:t>
-      </w:r>
-      <w:proofErr w:type="spellStart"/>
-      <w:r>
-        <w:rPr>
-          <w:rFonts w:ascii="Arial" w:hAnsi="Arial" w:cs="Arial"/>
-          <w:sz w:val="24"/>
-          <w:szCs w:val="24"/>
-        </w:rPr>
-        <w:t>applets</w:t>
-      </w:r>
-      <w:proofErr w:type="spellEnd"/>
-      <w:r>
-        <w:rPr>
-          <w:rFonts w:ascii="Arial" w:hAnsi="Arial" w:cs="Arial"/>
-          <w:sz w:val="24"/>
-          <w:szCs w:val="24"/>
-        </w:rPr>
-        <w:t xml:space="preserve"> de Java y texto que fluye alrededor de las imágenes.</w:t>
+        <w:t>Fue publicado en 1997, esta fue la primera versión recomendada por el consorcio internacional W3C, esta versión permitió incorporar applets de Java y texto que fluye alrededor de las imágenes.</w:t>
       </w:r>
     </w:p>
     <w:p>
@@ -1876,15 +1856,7 @@
           <w:sz w:val="24"/>
           <w:szCs w:val="24"/>
         </w:rPr>
-        <w:t xml:space="preserve">Programado en Perl y posteriormente implementado en lenguaje C, así inicio </w:t>
-      </w:r>
-      <w:r>
-        <w:rPr>
-          <w:rFonts w:ascii="Arial" w:hAnsi="Arial" w:cs="Arial"/>
-          <w:sz w:val="24"/>
-          <w:szCs w:val="24"/>
-        </w:rPr>
-        <w:t xml:space="preserve">PHP (PHP </w:t>
+        <w:t xml:space="preserve">Programado en Perl y posteriormente implementado en lenguaje C, así inicio PHP (PHP </w:t>
       </w:r>
       <w:proofErr w:type="spellStart"/>
       <w:r>
@@ -1920,15 +1892,7 @@
           <w:sz w:val="24"/>
           <w:szCs w:val="24"/>
         </w:rPr>
-        <w:t>)</w:t>
-      </w:r>
-      <w:r>
-        <w:rPr>
-          <w:rFonts w:ascii="Arial" w:hAnsi="Arial" w:cs="Arial"/>
-          <w:sz w:val="24"/>
-          <w:szCs w:val="24"/>
-        </w:rPr>
-        <w:t xml:space="preserve"> en 1994 gracias a </w:t>
+        <w:t xml:space="preserve">) en 1994 gracias a </w:t>
       </w:r>
       <w:proofErr w:type="spellStart"/>
       <w:r>
@@ -2053,15 +2017,7 @@
           <w:sz w:val="24"/>
           <w:szCs w:val="24"/>
         </w:rPr>
-        <w:t>, incluía también un sistema de procesamiento de formularios, esta versión</w:t>
-      </w:r>
-      <w:r>
-        <w:rPr>
-          <w:rFonts w:ascii="Arial" w:hAnsi="Arial" w:cs="Arial"/>
-          <w:sz w:val="24"/>
-          <w:szCs w:val="24"/>
-        </w:rPr>
-        <w:t xml:space="preserve"> fue lanzada al público en 1995.</w:t>
+        <w:t>, incluía también un sistema de procesamiento de formularios, esta versión fue lanzada al público en 1995.</w:t>
       </w:r>
     </w:p>
     <w:p>
@@ -2149,15 +2105,7 @@
           <w:sz w:val="24"/>
           <w:szCs w:val="24"/>
         </w:rPr>
-        <w:t>Para la versión 3 de este lenguaje, se tuvo un cambio drástico, debido a que se decidió reprogramar el analizador sintáctico, y nuevas funcionalidades como el soporte a nuevos protocolos de internet y a la mayoría de los sistemas gestores de bases de datos comerciales fueron incluidas. Sus principales características fueron; gran extensibilidad y el diseño de una sintaxis más potente y consistente.</w:t>
-      </w:r>
-      <w:r>
-        <w:rPr>
-          <w:rFonts w:ascii="Arial" w:hAnsi="Arial" w:cs="Arial"/>
-          <w:sz w:val="24"/>
-          <w:szCs w:val="24"/>
-        </w:rPr>
-        <w:t xml:space="preserve"> Esto se dio en 1998.</w:t>
+        <w:t>Para la versión 3 de este lenguaje, se tuvo un cambio drástico, debido a que se decidió reprogramar el analizador sintáctico, y nuevas funcionalidades como el soporte a nuevos protocolos de internet y a la mayoría de los sistemas gestores de bases de datos comerciales fueron incluidas. Sus principales características fueron; gran extensibilidad y el diseño de una sintaxis más potente y consistente. Esto se dio en 1998.</w:t>
       </w:r>
     </w:p>
     <w:p>
@@ -2201,33 +2149,7 @@
           <w:sz w:val="24"/>
           <w:szCs w:val="24"/>
         </w:rPr>
-        <w:t xml:space="preserve">La cuarta versión llego en el año 2000, esta trajo una mayor independencia del servidor web y mayor número de funcionalidades, se mejoró la ejecución de aplicaciones complejas gracias a un nuevo motor denominado “Motor </w:t>
-      </w:r>
-      <w:proofErr w:type="spellStart"/>
-      <w:r>
-        <w:rPr>
-          <w:rFonts w:ascii="Arial" w:hAnsi="Arial" w:cs="Arial"/>
-          <w:sz w:val="24"/>
-          <w:szCs w:val="24"/>
-        </w:rPr>
-        <w:t>Zend</w:t>
-      </w:r>
-      <w:proofErr w:type="spellEnd"/>
-      <w:r>
-        <w:rPr>
-          <w:rFonts w:ascii="Arial" w:hAnsi="Arial" w:cs="Arial"/>
-          <w:sz w:val="24"/>
-          <w:szCs w:val="24"/>
-        </w:rPr>
-        <w:t>”, denominado de este modo por sus autor</w:t>
-      </w:r>
-      <w:r>
-        <w:rPr>
-          <w:rFonts w:ascii="Arial" w:hAnsi="Arial" w:cs="Arial"/>
-          <w:sz w:val="24"/>
-          <w:szCs w:val="24"/>
-        </w:rPr>
-        <w:t xml:space="preserve">es </w:t>
+        <w:t xml:space="preserve">La cuarta versión llego en el año 2000, esta trajo una mayor independencia del servidor web y mayor número de funcionalidades, se mejoró la ejecución de aplicaciones complejas gracias a un nuevo motor denominado “Motor Zend”, denominado de este modo por sus autores </w:t>
       </w:r>
       <w:proofErr w:type="spellStart"/>
       <w:r>
@@ -2343,43 +2265,7 @@
           <w:sz w:val="24"/>
           <w:szCs w:val="24"/>
         </w:rPr>
-        <w:t xml:space="preserve">La versión de PHP 5 dio un avanza en su motor, así que el que antes se le conocía como “Motor </w:t>
-      </w:r>
-      <w:proofErr w:type="spellStart"/>
-      <w:r>
-        <w:rPr>
-          <w:rFonts w:ascii="Arial" w:hAnsi="Arial" w:cs="Arial"/>
-          <w:sz w:val="24"/>
-          <w:szCs w:val="24"/>
-        </w:rPr>
-        <w:t>Zend</w:t>
-      </w:r>
-      <w:proofErr w:type="spellEnd"/>
-      <w:r>
-        <w:rPr>
-          <w:rFonts w:ascii="Arial" w:hAnsi="Arial" w:cs="Arial"/>
-          <w:sz w:val="24"/>
-          <w:szCs w:val="24"/>
-        </w:rPr>
-        <w:t xml:space="preserve">” es ahora denominado como “Motor </w:t>
-      </w:r>
-      <w:proofErr w:type="spellStart"/>
-      <w:r>
-        <w:rPr>
-          <w:rFonts w:ascii="Arial" w:hAnsi="Arial" w:cs="Arial"/>
-          <w:sz w:val="24"/>
-          <w:szCs w:val="24"/>
-        </w:rPr>
-        <w:t>Zend</w:t>
-      </w:r>
-      <w:proofErr w:type="spellEnd"/>
-      <w:r>
-        <w:rPr>
-          <w:rFonts w:ascii="Arial" w:hAnsi="Arial" w:cs="Arial"/>
-          <w:sz w:val="24"/>
-          <w:szCs w:val="24"/>
-        </w:rPr>
-        <w:t xml:space="preserve"> II” el cual incluye un nuevo modelo de objetos.</w:t>
+        <w:t>La versión de PHP 5 dio un avanza en su motor, así que el que antes se le conocía como “Motor Zend” es ahora denominado como “Motor Zend II” el cual incluye un nuevo modelo de objetos.</w:t>
       </w:r>
     </w:p>
     <w:p>
@@ -2476,23 +2362,7 @@
           <w:sz w:val="24"/>
           <w:szCs w:val="24"/>
         </w:rPr>
-        <w:t xml:space="preserve">Su lanzamiento se dio en el 2005, pero </w:t>
-      </w:r>
-      <w:r>
-        <w:rPr>
-          <w:rFonts w:ascii="Arial" w:hAnsi="Arial" w:cs="Arial"/>
-          <w:sz w:val="24"/>
-          <w:szCs w:val="24"/>
-        </w:rPr>
-        <w:t>aun</w:t>
-      </w:r>
-      <w:r>
-        <w:rPr>
-          <w:rFonts w:ascii="Arial" w:hAnsi="Arial" w:cs="Arial"/>
-          <w:sz w:val="24"/>
-          <w:szCs w:val="24"/>
-        </w:rPr>
-        <w:t xml:space="preserve"> así su soporte no durara tanto como el de la versión 5.6, ya que el de PHP 7 acabara unos meses antes. Esta versión presenta mejoras de rendimiento (tanto en velocidad como en uso de memoria) e integra la declaración de tipos de retorno en funciones.</w:t>
+        <w:t>Su lanzamiento se dio en el 2005, pero aun así su soporte no durara tanto como el de la versión 5.6, ya que el de PHP 7 acabara unos meses antes. Esta versión presenta mejoras de rendimiento (tanto en velocidad como en uso de memoria) e integra la declaración de tipos de retorno en funciones.</w:t>
       </w:r>
     </w:p>
     <w:p>
@@ -2580,15 +2450,7 @@
           <w:sz w:val="24"/>
           <w:szCs w:val="24"/>
         </w:rPr>
-        <w:t xml:space="preserve">Una base de datos relacional es la colección de elementos de datos que poseen relaciones entre sí, se organizan en conjuntos de tablas con filas y columnas donde se guardaran predeterminados datos, cada tabla tendrá una llave principal, o llave primaria, que será con </w:t>
-      </w:r>
-      <w:r>
-        <w:rPr>
-          <w:rFonts w:ascii="Arial" w:hAnsi="Arial" w:cs="Arial"/>
-          <w:sz w:val="24"/>
-          <w:szCs w:val="24"/>
-        </w:rPr>
-        <w:t>la que se pueda acceder a esta.</w:t>
+        <w:t>Una base de datos relacional es la colección de elementos de datos que poseen relaciones entre sí, se organizan en conjuntos de tablas con filas y columnas donde se guardaran predeterminados datos, cada tabla tendrá una llave principal, o llave primaria, que será con la que se pueda acceder a esta.</w:t>
       </w:r>
     </w:p>
     <w:p>
@@ -2851,7 +2713,6 @@
           <w:szCs w:val="24"/>
         </w:rPr>
       </w:pPr>
-      <w:proofErr w:type="spellStart"/>
       <w:r>
         <w:rPr>
           <w:rFonts w:ascii="Arial" w:hAnsi="Arial" w:cs="Arial"/>
@@ -2860,22 +2721,13 @@
         </w:rPr>
         <w:t>ng</w:t>
       </w:r>
-      <w:proofErr w:type="spellEnd"/>
-      <w:r>
-        <w:rPr>
-          <w:rFonts w:ascii="Arial" w:hAnsi="Arial" w:cs="Arial"/>
-          <w:sz w:val="24"/>
-          <w:szCs w:val="24"/>
-        </w:rPr>
-        <w:t xml:space="preserve"> </w:t>
-      </w:r>
-      <w:r>
-        <w:rPr>
-          <w:rFonts w:ascii="Arial" w:hAnsi="Arial" w:cs="Arial"/>
-          <w:sz w:val="24"/>
-          <w:szCs w:val="24"/>
-        </w:rPr>
-        <w:t>new [</w:t>
+      <w:r>
+        <w:rPr>
+          <w:rFonts w:ascii="Arial" w:hAnsi="Arial" w:cs="Arial"/>
+          <w:sz w:val="24"/>
+          <w:szCs w:val="24"/>
+        </w:rPr>
+        <w:t xml:space="preserve"> new [</w:t>
       </w:r>
       <w:proofErr w:type="spellStart"/>
       <w:r>
@@ -2930,6 +2782,22 @@
           <w:szCs w:val="24"/>
         </w:rPr>
       </w:pPr>
+      <w:r>
+        <w:rPr>
+          <w:rFonts w:ascii="Arial" w:hAnsi="Arial" w:cs="Arial"/>
+          <w:sz w:val="24"/>
+          <w:szCs w:val="24"/>
+        </w:rPr>
+        <w:t>ng</w:t>
+      </w:r>
+      <w:r>
+        <w:rPr>
+          <w:rFonts w:ascii="Arial" w:hAnsi="Arial" w:cs="Arial"/>
+          <w:sz w:val="24"/>
+          <w:szCs w:val="24"/>
+        </w:rPr>
+        <w:t xml:space="preserve"> </w:t>
+      </w:r>
       <w:proofErr w:type="spellStart"/>
       <w:r>
         <w:rPr>
@@ -2937,26 +2805,9 @@
           <w:sz w:val="24"/>
           <w:szCs w:val="24"/>
         </w:rPr>
-        <w:t>ng</w:t>
+        <w:t>serve</w:t>
       </w:r>
       <w:proofErr w:type="spellEnd"/>
-      <w:r>
-        <w:rPr>
-          <w:rFonts w:ascii="Arial" w:hAnsi="Arial" w:cs="Arial"/>
-          <w:sz w:val="24"/>
-          <w:szCs w:val="24"/>
-        </w:rPr>
-        <w:t xml:space="preserve"> </w:t>
-      </w:r>
-      <w:proofErr w:type="spellStart"/>
-      <w:r>
-        <w:rPr>
-          <w:rFonts w:ascii="Arial" w:hAnsi="Arial" w:cs="Arial"/>
-          <w:sz w:val="24"/>
-          <w:szCs w:val="24"/>
-        </w:rPr>
-        <w:t>serve</w:t>
-      </w:r>
     </w:p>
     <w:p>
       <w:pPr>
@@ -2969,7 +2820,6 @@
           <w:szCs w:val="24"/>
         </w:rPr>
       </w:pPr>
-      <w:proofErr w:type="spellEnd"/>
       <w:r>
         <w:rPr>
           <w:rFonts w:ascii="Arial" w:hAnsi="Arial" w:cs="Arial"/>
@@ -2993,23 +2843,13 @@
           <w:szCs w:val="24"/>
         </w:rPr>
       </w:pPr>
-      <w:proofErr w:type="spellStart"/>
-      <w:r>
-        <w:rPr>
-          <w:rFonts w:ascii="Arial" w:hAnsi="Arial" w:cs="Arial"/>
-          <w:sz w:val="24"/>
-          <w:szCs w:val="24"/>
-        </w:rPr>
-        <w:t>ng</w:t>
-      </w:r>
-      <w:proofErr w:type="spellEnd"/>
-      <w:r>
-        <w:rPr>
-          <w:rFonts w:ascii="Arial" w:hAnsi="Arial" w:cs="Arial"/>
-          <w:sz w:val="24"/>
-          <w:szCs w:val="24"/>
-        </w:rPr>
-        <w:t xml:space="preserve"> </w:t>
+      <w:r>
+        <w:rPr>
+          <w:rFonts w:ascii="Arial" w:hAnsi="Arial" w:cs="Arial"/>
+          <w:sz w:val="24"/>
+          <w:szCs w:val="24"/>
+        </w:rPr>
+        <w:t xml:space="preserve">ng </w:t>
       </w:r>
       <w:proofErr w:type="spellStart"/>
       <w:r>
@@ -3082,23 +2922,13 @@
           <w:szCs w:val="24"/>
         </w:rPr>
       </w:pPr>
-      <w:proofErr w:type="spellStart"/>
-      <w:r>
-        <w:rPr>
-          <w:rFonts w:ascii="Arial" w:hAnsi="Arial" w:cs="Arial"/>
-          <w:sz w:val="24"/>
-          <w:szCs w:val="24"/>
-        </w:rPr>
-        <w:t>ng</w:t>
-      </w:r>
-      <w:proofErr w:type="spellEnd"/>
-      <w:r>
-        <w:rPr>
-          <w:rFonts w:ascii="Arial" w:hAnsi="Arial" w:cs="Arial"/>
-          <w:sz w:val="24"/>
-          <w:szCs w:val="24"/>
-        </w:rPr>
-        <w:t xml:space="preserve"> test</w:t>
+      <w:r>
+        <w:rPr>
+          <w:rFonts w:ascii="Arial" w:hAnsi="Arial" w:cs="Arial"/>
+          <w:sz w:val="24"/>
+          <w:szCs w:val="24"/>
+        </w:rPr>
+        <w:t>ng test</w:t>
       </w:r>
     </w:p>
     <w:p>
@@ -3135,23 +2965,13 @@
           <w:szCs w:val="24"/>
         </w:rPr>
       </w:pPr>
-      <w:proofErr w:type="spellStart"/>
-      <w:r>
-        <w:rPr>
-          <w:rFonts w:ascii="Arial" w:hAnsi="Arial" w:cs="Arial"/>
-          <w:sz w:val="24"/>
-          <w:szCs w:val="24"/>
-        </w:rPr>
-        <w:t>ng</w:t>
-      </w:r>
-      <w:proofErr w:type="spellEnd"/>
-      <w:r>
-        <w:rPr>
-          <w:rFonts w:ascii="Arial" w:hAnsi="Arial" w:cs="Arial"/>
-          <w:sz w:val="24"/>
-          <w:szCs w:val="24"/>
-        </w:rPr>
-        <w:t xml:space="preserve"> e2e</w:t>
+      <w:r>
+        <w:rPr>
+          <w:rFonts w:ascii="Arial" w:hAnsi="Arial" w:cs="Arial"/>
+          <w:sz w:val="24"/>
+          <w:szCs w:val="24"/>
+        </w:rPr>
+        <w:t>ng e2e</w:t>
       </w:r>
     </w:p>
     <w:p>
@@ -3188,6 +3008,14 @@
           <w:szCs w:val="24"/>
         </w:rPr>
       </w:pPr>
+      <w:r>
+        <w:rPr>
+          <w:rFonts w:ascii="Arial" w:hAnsi="Arial" w:cs="Arial"/>
+          <w:sz w:val="24"/>
+          <w:szCs w:val="24"/>
+        </w:rPr>
+        <w:t xml:space="preserve">ng </w:t>
+      </w:r>
       <w:proofErr w:type="spellStart"/>
       <w:r>
         <w:rPr>
@@ -3195,26 +3023,9 @@
           <w:sz w:val="24"/>
           <w:szCs w:val="24"/>
         </w:rPr>
-        <w:t>ng</w:t>
+        <w:t>build</w:t>
       </w:r>
       <w:proofErr w:type="spellEnd"/>
-      <w:r>
-        <w:rPr>
-          <w:rFonts w:ascii="Arial" w:hAnsi="Arial" w:cs="Arial"/>
-          <w:sz w:val="24"/>
-          <w:szCs w:val="24"/>
-        </w:rPr>
-        <w:t xml:space="preserve"> </w:t>
-      </w:r>
-      <w:proofErr w:type="spellStart"/>
-      <w:r>
-        <w:rPr>
-          <w:rFonts w:ascii="Arial" w:hAnsi="Arial" w:cs="Arial"/>
-          <w:sz w:val="24"/>
-          <w:szCs w:val="24"/>
-        </w:rPr>
-        <w:t>build</w:t>
-      </w:r>
     </w:p>
     <w:p>
       <w:pPr>
@@ -3227,7 +3038,6 @@
           <w:szCs w:val="24"/>
         </w:rPr>
       </w:pPr>
-      <w:proofErr w:type="spellEnd"/>
       <w:r>
         <w:rPr>
           <w:rFonts w:ascii="Arial" w:hAnsi="Arial" w:cs="Arial"/>
@@ -3251,23 +3061,13 @@
           <w:szCs w:val="24"/>
         </w:rPr>
       </w:pPr>
-      <w:proofErr w:type="spellStart"/>
-      <w:r>
-        <w:rPr>
-          <w:rFonts w:ascii="Arial" w:hAnsi="Arial" w:cs="Arial"/>
-          <w:sz w:val="24"/>
-          <w:szCs w:val="24"/>
-        </w:rPr>
-        <w:t>ng</w:t>
-      </w:r>
-      <w:proofErr w:type="spellEnd"/>
-      <w:r>
-        <w:rPr>
-          <w:rFonts w:ascii="Arial" w:hAnsi="Arial" w:cs="Arial"/>
-          <w:sz w:val="24"/>
-          <w:szCs w:val="24"/>
-        </w:rPr>
-        <w:t xml:space="preserve"> </w:t>
+      <w:r>
+        <w:rPr>
+          <w:rFonts w:ascii="Arial" w:hAnsi="Arial" w:cs="Arial"/>
+          <w:sz w:val="24"/>
+          <w:szCs w:val="24"/>
+        </w:rPr>
+        <w:t xml:space="preserve">ng </w:t>
       </w:r>
       <w:proofErr w:type="spellStart"/>
       <w:r>
@@ -3358,23 +3158,13 @@
           <w:szCs w:val="24"/>
         </w:rPr>
       </w:pPr>
-      <w:proofErr w:type="spellStart"/>
-      <w:r>
-        <w:rPr>
-          <w:rFonts w:ascii="Arial" w:hAnsi="Arial" w:cs="Arial"/>
-          <w:sz w:val="24"/>
-          <w:szCs w:val="24"/>
-        </w:rPr>
-        <w:t>ng</w:t>
-      </w:r>
-      <w:proofErr w:type="spellEnd"/>
-      <w:r>
-        <w:rPr>
-          <w:rFonts w:ascii="Arial" w:hAnsi="Arial" w:cs="Arial"/>
-          <w:sz w:val="24"/>
-          <w:szCs w:val="24"/>
-        </w:rPr>
-        <w:t xml:space="preserve"> </w:t>
+      <w:r>
+        <w:rPr>
+          <w:rFonts w:ascii="Arial" w:hAnsi="Arial" w:cs="Arial"/>
+          <w:sz w:val="24"/>
+          <w:szCs w:val="24"/>
+        </w:rPr>
+        <w:t xml:space="preserve">ng </w:t>
       </w:r>
       <w:proofErr w:type="spellStart"/>
       <w:r>
@@ -3465,23 +3255,13 @@
           <w:szCs w:val="24"/>
         </w:rPr>
       </w:pPr>
-      <w:proofErr w:type="spellStart"/>
-      <w:r>
-        <w:rPr>
-          <w:rFonts w:ascii="Arial" w:hAnsi="Arial" w:cs="Arial"/>
-          <w:sz w:val="24"/>
-          <w:szCs w:val="24"/>
-        </w:rPr>
-        <w:t>ng</w:t>
-      </w:r>
-      <w:proofErr w:type="spellEnd"/>
-      <w:r>
-        <w:rPr>
-          <w:rFonts w:ascii="Arial" w:hAnsi="Arial" w:cs="Arial"/>
-          <w:sz w:val="24"/>
-          <w:szCs w:val="24"/>
-        </w:rPr>
-        <w:t xml:space="preserve"> xi18n</w:t>
+      <w:r>
+        <w:rPr>
+          <w:rFonts w:ascii="Arial" w:hAnsi="Arial" w:cs="Arial"/>
+          <w:sz w:val="24"/>
+          <w:szCs w:val="24"/>
+        </w:rPr>
+        <w:t>ng xi18n</w:t>
       </w:r>
     </w:p>
     <w:p>
@@ -3501,15 +3281,7 @@
           <w:sz w:val="24"/>
           <w:szCs w:val="24"/>
         </w:rPr>
-        <w:t>Extrae mensajes del tipo i18n de las plantillas</w:t>
-      </w:r>
-      <w:r>
-        <w:rPr>
-          <w:rFonts w:ascii="Arial" w:hAnsi="Arial" w:cs="Arial"/>
-          <w:sz w:val="24"/>
-          <w:szCs w:val="24"/>
-        </w:rPr>
-        <w:t>.</w:t>
+        <w:t>Extrae mensajes del tipo i18n de las plantillas.</w:t>
       </w:r>
     </w:p>
     <w:p>
@@ -3526,6 +3298,14 @@
           <w:szCs w:val="24"/>
         </w:rPr>
       </w:pPr>
+      <w:r>
+        <w:rPr>
+          <w:rFonts w:ascii="Arial" w:hAnsi="Arial" w:cs="Arial"/>
+          <w:sz w:val="24"/>
+          <w:szCs w:val="24"/>
+        </w:rPr>
+        <w:t xml:space="preserve">ng </w:t>
+      </w:r>
       <w:proofErr w:type="spellStart"/>
       <w:r>
         <w:rPr>
@@ -3533,26 +3313,9 @@
           <w:sz w:val="24"/>
           <w:szCs w:val="24"/>
         </w:rPr>
-        <w:t>ng</w:t>
+        <w:t>update</w:t>
       </w:r>
       <w:proofErr w:type="spellEnd"/>
-      <w:r>
-        <w:rPr>
-          <w:rFonts w:ascii="Arial" w:hAnsi="Arial" w:cs="Arial"/>
-          <w:sz w:val="24"/>
-          <w:szCs w:val="24"/>
-        </w:rPr>
-        <w:t xml:space="preserve"> </w:t>
-      </w:r>
-      <w:proofErr w:type="spellStart"/>
-      <w:r>
-        <w:rPr>
-          <w:rFonts w:ascii="Arial" w:hAnsi="Arial" w:cs="Arial"/>
-          <w:sz w:val="24"/>
-          <w:szCs w:val="24"/>
-        </w:rPr>
-        <w:t>update</w:t>
-      </w:r>
     </w:p>
     <w:p>
       <w:pPr>
@@ -3565,7 +3328,6 @@
           <w:szCs w:val="24"/>
         </w:rPr>
       </w:pPr>
-      <w:proofErr w:type="spellEnd"/>
       <w:r>
         <w:rPr>
           <w:rFonts w:ascii="Arial" w:hAnsi="Arial" w:cs="Arial"/>
@@ -3597,9 +3359,17 @@
           <w:sz w:val="24"/>
           <w:szCs w:val="24"/>
         </w:rPr>
-        <w:t>Typescript:</w:t>
+        <w:t>Typescript</w:t>
       </w:r>
       <w:proofErr w:type="spellEnd"/>
+      <w:r>
+        <w:rPr>
+          <w:rFonts w:ascii="Arial" w:hAnsi="Arial" w:cs="Arial"/>
+          <w:sz w:val="24"/>
+          <w:szCs w:val="24"/>
+        </w:rPr>
+        <w:t>:</w:t>
+      </w:r>
     </w:p>
     <w:p>
       <w:pPr>
@@ -5001,8 +4771,6 @@
           <w:szCs w:val="24"/>
         </w:rPr>
       </w:pPr>
-      <w:bookmarkStart w:id="0" w:name="_GoBack"/>
-      <w:bookmarkEnd w:id="0"/>
     </w:p>
     <w:p>
       <w:pPr>
@@ -5131,397 +4899,139 @@
             </w:p>
             <w:p>
               <w:r>
-                <w:t xml:space="preserve">Marco A, V. (2012). Aspectos y avances en ciencia, tecnología e innovación. Polis, 11(33), 13. </w:t>
-              </w:r>
-              <w:proofErr w:type="gramStart"/>
-              <w:r>
-                <w:t>doi:</w:t>
-              </w:r>
-              <w:proofErr w:type="gramEnd"/>
-              <w:r>
-                <w:t>0717-6554</w:t>
+                <w:t>Marco A, V. (2012). Aspectos y avances en ciencia, tecnología e innovación. Polis, 11(33), 13. doi:0717-6554</w:t>
               </w:r>
             </w:p>
             <w:p/>
             <w:p>
               <w:r>
-                <w:t xml:space="preserve">Cruz </w:t>
+                <w:t>Cruz Herradón, A. (2010). Internet y correo electrónico. [online] Ebookcentral.proquest.com. Available at: https://ebookcentral.proquest.com/lib/bibliounilibresp/reader.action?docID=3217500&amp;query=internet [Accessed 2 May 2018].</w:t>
+              </w:r>
+            </w:p>
+            <w:p>
+              <w:pPr>
+                <w:rPr>
+                  <w:lang w:val="en-US"/>
+                </w:rPr>
+              </w:pPr>
+              <w:r>
+                <w:t>González, E. (</w:t>
+              </w:r>
+              <w:r>
+                <w:t>n.d.</w:t>
+              </w:r>
+              <w:r>
+                <w:t xml:space="preserve">). ¿Cuáles son las versiones de HTML? Diferencias entre HTML 4 y HTML 5. </w:t>
               </w:r>
               <w:proofErr w:type="spellStart"/>
               <w:r>
-                <w:t>Herradón</w:t>
+                <w:rPr>
+                  <w:lang w:val="en-US"/>
+                </w:rPr>
+                <w:t>Significado</w:t>
               </w:r>
               <w:proofErr w:type="spellEnd"/>
               <w:r>
-                <w:t>, A. (2010). Internet y correo electrónico. [</w:t>
-              </w:r>
-              <w:proofErr w:type="gramStart"/>
-              <w:r>
-                <w:t>online</w:t>
-              </w:r>
-              <w:proofErr w:type="gramEnd"/>
-              <w:r>
-                <w:t xml:space="preserve">] Ebookcentral.proquest.com. </w:t>
-              </w:r>
-              <w:proofErr w:type="spellStart"/>
-              <w:r>
-                <w:t>Available</w:t>
-              </w:r>
-              <w:proofErr w:type="spellEnd"/>
-              <w:r>
-                <w:t xml:space="preserve"> at: https://ebookcentral.proquest.com/lib/bibliounilibresp/reader.action?docID=3217500&amp;query=internet [</w:t>
-              </w:r>
-              <w:proofErr w:type="spellStart"/>
-              <w:r>
-                <w:t>Accessed</w:t>
-              </w:r>
-              <w:proofErr w:type="spellEnd"/>
-              <w:r>
-                <w:t xml:space="preserve"> 2 </w:t>
-              </w:r>
-              <w:proofErr w:type="spellStart"/>
-              <w:r>
-                <w:t>May</w:t>
-              </w:r>
-              <w:proofErr w:type="spellEnd"/>
-              <w:r>
-                <w:t xml:space="preserve"> 2018].</w:t>
+                <w:rPr>
+                  <w:lang w:val="en-US"/>
+                </w:rPr>
+                <w:t xml:space="preserve"> de strict... (CU00706B). [online] Aprenderaprogramar.com. Available at: https://www.aprenderaprogramar.com/index.php?option=com_content&amp;view=article&amp;id=444:icuales-son-las-versiones-de-html-diferencias-entre-html-4-y-html-5-significado-de-strict-cu00706b&amp;catid=69&amp;Itemid=192 [Accessed 2 May 2018].</w:t>
               </w:r>
             </w:p>
             <w:p>
+              <w:pPr>
+                <w:rPr>
+                  <w:lang w:val="en-US"/>
+                </w:rPr>
+              </w:pPr>
               <w:r>
-                <w:t>González, E. (</w:t>
-              </w:r>
-              <w:proofErr w:type="spellStart"/>
-              <w:r>
-                <w:t>n.d</w:t>
-              </w:r>
-              <w:proofErr w:type="spellEnd"/>
-              <w:r>
-                <w:t>.</w:t>
-              </w:r>
-              <w:r>
-                <w:t xml:space="preserve">). ¿Cuáles son las versiones de HTML? Diferencias entre HTML 4 y HTML 5. Significado de </w:t>
-              </w:r>
-              <w:proofErr w:type="spellStart"/>
-              <w:r>
-                <w:t>strict</w:t>
-              </w:r>
-              <w:proofErr w:type="spellEnd"/>
-              <w:r>
-                <w:t>... (CU00706B). [</w:t>
-              </w:r>
-              <w:proofErr w:type="gramStart"/>
-              <w:r>
-                <w:t>online</w:t>
-              </w:r>
-              <w:proofErr w:type="gramEnd"/>
-              <w:r>
-                <w:t xml:space="preserve">] Aprenderaprogramar.com. </w:t>
-              </w:r>
-              <w:proofErr w:type="spellStart"/>
-              <w:r>
-                <w:t>Available</w:t>
-              </w:r>
-              <w:proofErr w:type="spellEnd"/>
-              <w:r>
-                <w:t xml:space="preserve"> at: https://www.aprenderaprogramar.com/index.php?option=com_content&amp;view=article&amp;id=444:icuales-son-las-versiones-de-html-diferencias-entre-html-4-y-html-5-significado-de-strict-cu00706b&amp;catid=69&amp;Itemid=192 [</w:t>
-              </w:r>
-              <w:proofErr w:type="spellStart"/>
-              <w:r>
-                <w:t>Accessed</w:t>
-              </w:r>
-              <w:proofErr w:type="spellEnd"/>
-              <w:r>
-                <w:t xml:space="preserve"> 2 </w:t>
-              </w:r>
-              <w:proofErr w:type="spellStart"/>
-              <w:r>
-                <w:t>May</w:t>
-              </w:r>
-              <w:proofErr w:type="spellEnd"/>
-              <w:r>
-                <w:t xml:space="preserve"> 2018].</w:t>
-              </w:r>
-            </w:p>
-            <w:p>
-              <w:r>
+                <w:rPr>
+                  <w:lang w:val="en-US"/>
+                </w:rPr>
                 <w:t>W3schools.com. (</w:t>
               </w:r>
               <w:proofErr w:type="spellStart"/>
               <w:r>
-                <w:t>n.d</w:t>
+                <w:rPr>
+                  <w:lang w:val="en-US"/>
+                </w:rPr>
+                <w:t>n.d.</w:t>
               </w:r>
               <w:proofErr w:type="spellEnd"/>
               <w:r>
-                <w:t>.</w:t>
-              </w:r>
-              <w:r>
-                <w:t xml:space="preserve">). HTML5 </w:t>
-              </w:r>
-              <w:proofErr w:type="spellStart"/>
-              <w:r>
-                <w:t>Introduction</w:t>
-              </w:r>
-              <w:proofErr w:type="spellEnd"/>
-              <w:r>
-                <w:t>. [</w:t>
-              </w:r>
-              <w:proofErr w:type="gramStart"/>
-              <w:r>
-                <w:t>online</w:t>
-              </w:r>
-              <w:proofErr w:type="gramEnd"/>
-              <w:r>
-                <w:t xml:space="preserve">] </w:t>
-              </w:r>
-              <w:proofErr w:type="spellStart"/>
-              <w:r>
-                <w:t>Available</w:t>
-              </w:r>
-              <w:proofErr w:type="spellEnd"/>
-              <w:r>
-                <w:t xml:space="preserve"> at: https://www.w3schools.com/html/html5_intro.asp [</w:t>
-              </w:r>
-              <w:proofErr w:type="spellStart"/>
-              <w:r>
-                <w:t>Accessed</w:t>
-              </w:r>
-              <w:proofErr w:type="spellEnd"/>
-              <w:r>
-                <w:t xml:space="preserve"> 5 </w:t>
-              </w:r>
-              <w:proofErr w:type="spellStart"/>
-              <w:r>
-                <w:t>May</w:t>
-              </w:r>
-              <w:proofErr w:type="spellEnd"/>
-              <w:r>
-                <w:t xml:space="preserve"> 2018].</w:t>
+                <w:rPr>
+                  <w:lang w:val="en-US"/>
+                </w:rPr>
+                <w:t>). HTML5 Introduction. [online] Available at: https://www.w3schools.com/html/html5_intro.asp [Accessed 5 May 2018].</w:t>
               </w:r>
             </w:p>
             <w:p>
+              <w:pPr>
+                <w:rPr>
+                  <w:lang w:val="en-US"/>
+                </w:rPr>
+              </w:pPr>
               <w:r>
-                <w:t xml:space="preserve">W3.org. (2017). HTML 5.2: 1. </w:t>
-              </w:r>
-              <w:proofErr w:type="spellStart"/>
-              <w:r>
-                <w:t>Introduction</w:t>
-              </w:r>
-              <w:proofErr w:type="spellEnd"/>
-              <w:r>
-                <w:t>. [</w:t>
-              </w:r>
-              <w:proofErr w:type="gramStart"/>
-              <w:r>
-                <w:t>online</w:t>
-              </w:r>
-              <w:proofErr w:type="gramEnd"/>
-              <w:r>
-                <w:t xml:space="preserve">] </w:t>
-              </w:r>
-              <w:proofErr w:type="spellStart"/>
-              <w:r>
-                <w:t>Available</w:t>
-              </w:r>
-              <w:proofErr w:type="spellEnd"/>
-              <w:r>
-                <w:t xml:space="preserve"> at: https://www.w3.org/TR/html52/introduction.html#introduction-history [</w:t>
-              </w:r>
-              <w:proofErr w:type="spellStart"/>
-              <w:r>
-                <w:t>Accessed</w:t>
-              </w:r>
-              <w:proofErr w:type="spellEnd"/>
-              <w:r>
-                <w:t xml:space="preserve"> 18 </w:t>
-              </w:r>
-              <w:proofErr w:type="spellStart"/>
-              <w:r>
-                <w:t>May</w:t>
-              </w:r>
-              <w:proofErr w:type="spellEnd"/>
-              <w:r>
-                <w:t xml:space="preserve"> 2018].</w:t>
+                <w:rPr>
+                  <w:lang w:val="en-US"/>
+                </w:rPr>
+                <w:t>W3.org. (2017). HTML 5.2: 1. Introduction. [online] Available at: https://www.w3.org/TR/html52/introduction.html#introduction-history [Accessed 18 May 2018].</w:t>
               </w:r>
             </w:p>
             <w:p>
+              <w:pPr>
+                <w:rPr>
+                  <w:lang w:val="en-US"/>
+                </w:rPr>
+              </w:pPr>
               <w:r>
                 <w:fldChar w:fldCharType="end"/>
               </w:r>
               <w:r>
+                <w:rPr>
+                  <w:lang w:val="en-US"/>
+                </w:rPr>
                 <w:t>W3.org. (1996</w:t>
               </w:r>
               <w:r>
-                <w:t>). </w:t>
-              </w:r>
-              <w:proofErr w:type="spellStart"/>
-              <w:r>
-                <w:t>Cascading</w:t>
-              </w:r>
-              <w:proofErr w:type="spellEnd"/>
-              <w:r>
-                <w:t xml:space="preserve"> Style </w:t>
-              </w:r>
-              <w:proofErr w:type="spellStart"/>
-              <w:r>
-                <w:t>Sheets</w:t>
-              </w:r>
-              <w:proofErr w:type="spellEnd"/>
-              <w:r>
-                <w:t xml:space="preserve">, </w:t>
-              </w:r>
-              <w:proofErr w:type="spellStart"/>
-              <w:r>
-                <w:t>level</w:t>
-              </w:r>
-              <w:proofErr w:type="spellEnd"/>
-              <w:r>
-                <w:t xml:space="preserve"> 1. [</w:t>
-              </w:r>
-              <w:proofErr w:type="gramStart"/>
-              <w:r>
-                <w:t>online</w:t>
-              </w:r>
-              <w:proofErr w:type="gramEnd"/>
-              <w:r>
-                <w:t xml:space="preserve">] </w:t>
-              </w:r>
-              <w:proofErr w:type="spellStart"/>
-              <w:r>
-                <w:t>Available</w:t>
-              </w:r>
-              <w:proofErr w:type="spellEnd"/>
-              <w:r>
-                <w:t xml:space="preserve"> at: https://www.w3.org/TR/CSS1/#css1-properties [</w:t>
-              </w:r>
-              <w:proofErr w:type="spellStart"/>
-              <w:r>
-                <w:t>Accessed</w:t>
-              </w:r>
-              <w:proofErr w:type="spellEnd"/>
-              <w:r>
-                <w:t xml:space="preserve"> 10 </w:t>
-              </w:r>
-              <w:proofErr w:type="spellStart"/>
-              <w:r>
-                <w:t>May</w:t>
-              </w:r>
-              <w:proofErr w:type="spellEnd"/>
-              <w:r>
-                <w:t xml:space="preserve"> 2018].</w:t>
+                <w:rPr>
+                  <w:lang w:val="en-US"/>
+                </w:rPr>
+                <w:t>). Cascading Style Sheets, level 1. [online] Available at: https://www.w3.org/TR/CSS1/#css1-properties [Accessed 10 May 2018].</w:t>
               </w:r>
             </w:p>
             <w:p>
+              <w:pPr>
+                <w:rPr>
+                  <w:lang w:val="en-US"/>
+                </w:rPr>
+              </w:pPr>
               <w:r>
-                <w:t>W3.org</w:t>
-              </w:r>
-              <w:r>
-                <w:t>. (1998). </w:t>
-              </w:r>
-              <w:proofErr w:type="spellStart"/>
-              <w:r>
-                <w:t>Cascading</w:t>
-              </w:r>
-              <w:proofErr w:type="spellEnd"/>
-              <w:r>
-                <w:t xml:space="preserve"> Style </w:t>
-              </w:r>
-              <w:proofErr w:type="spellStart"/>
-              <w:r>
-                <w:t>Sheets</w:t>
-              </w:r>
-              <w:proofErr w:type="spellEnd"/>
-              <w:r>
-                <w:t xml:space="preserve">, </w:t>
-              </w:r>
-              <w:proofErr w:type="spellStart"/>
-              <w:r>
-                <w:t>level</w:t>
-              </w:r>
-              <w:proofErr w:type="spellEnd"/>
-              <w:r>
-                <w:t xml:space="preserve"> 2. [</w:t>
-              </w:r>
-              <w:proofErr w:type="gramStart"/>
-              <w:r>
-                <w:t>online</w:t>
-              </w:r>
-              <w:proofErr w:type="gramEnd"/>
-              <w:r>
-                <w:t xml:space="preserve">] </w:t>
-              </w:r>
-              <w:proofErr w:type="spellStart"/>
-              <w:r>
-                <w:t>Available</w:t>
-              </w:r>
-              <w:proofErr w:type="spellEnd"/>
-              <w:r>
-                <w:t xml:space="preserve"> at: https://www.w3.org/TR/1998/REC-CSS2-19980512 [</w:t>
-              </w:r>
-              <w:proofErr w:type="spellStart"/>
-              <w:r>
-                <w:t>Accessed</w:t>
-              </w:r>
-              <w:proofErr w:type="spellEnd"/>
-              <w:r>
-                <w:t xml:space="preserve"> 10 </w:t>
-              </w:r>
-              <w:proofErr w:type="spellStart"/>
-              <w:r>
-                <w:t>May</w:t>
-              </w:r>
-              <w:proofErr w:type="spellEnd"/>
-              <w:r>
-                <w:t xml:space="preserve"> 2018].</w:t>
+                <w:rPr>
+                  <w:lang w:val="en-US"/>
+                </w:rPr>
+                <w:t>W3.org. (1998). Cascading Style Sheets, level 2. [online] Available at: https://www.w3.org/TR/1998/REC-CSS2-19980512 [Accessed 10 May 2018].</w:t>
               </w:r>
             </w:p>
             <w:p>
+              <w:pPr>
+                <w:rPr>
+                  <w:lang w:val="en-US"/>
+                </w:rPr>
+              </w:pPr>
               <w:r>
-                <w:t>W3.org. (2001). </w:t>
-              </w:r>
-              <w:proofErr w:type="spellStart"/>
-              <w:r>
-                <w:t>Introduction</w:t>
-              </w:r>
-              <w:proofErr w:type="spellEnd"/>
-              <w:r>
-                <w:t xml:space="preserve"> to CSS3. [</w:t>
-              </w:r>
-              <w:proofErr w:type="gramStart"/>
-              <w:r>
-                <w:t>online</w:t>
-              </w:r>
-              <w:proofErr w:type="gramEnd"/>
-              <w:r>
-                <w:t xml:space="preserve">] </w:t>
-              </w:r>
-              <w:proofErr w:type="spellStart"/>
-              <w:r>
-                <w:t>Available</w:t>
-              </w:r>
-              <w:proofErr w:type="spellEnd"/>
-              <w:r>
-                <w:t xml:space="preserve"> at: https://www.w3.org/TR/2001/WD-css3-roadmap-20010523/ [</w:t>
-              </w:r>
-              <w:proofErr w:type="spellStart"/>
-              <w:r>
-                <w:t>Accessed</w:t>
-              </w:r>
-              <w:proofErr w:type="spellEnd"/>
-              <w:r>
-                <w:t xml:space="preserve"> 10 </w:t>
-              </w:r>
-              <w:proofErr w:type="spellStart"/>
-              <w:r>
-                <w:t>May</w:t>
-              </w:r>
-              <w:proofErr w:type="spellEnd"/>
-              <w:r>
-                <w:t xml:space="preserve"> 2018].</w:t>
+                <w:rPr>
+                  <w:lang w:val="en-US"/>
+                </w:rPr>
+                <w:t>W3.org. (2001). Introduction to CSS3. [online] Available at: https://www.w3.org/TR/2001/WD-css3-roadmap-20010523/ [Accessed 10 May 2018].</w:t>
               </w:r>
             </w:p>
             <w:p>
+              <w:pPr>
+                <w:rPr>
+                  <w:lang w:val="en-US"/>
+                </w:rPr>
+              </w:pPr>
               <w:r>
                 <w:t xml:space="preserve">Cobo, Á., Gómez, </w:t>
               </w:r>
@@ -5531,101 +5041,54 @@
               <w:r>
                 <w:t>). </w:t>
               </w:r>
-              <w:proofErr w:type="spellStart"/>
               <w:r>
-                <w:t>ProQuest</w:t>
-              </w:r>
-              <w:proofErr w:type="spellEnd"/>
-              <w:r>
-                <w:t xml:space="preserve"> </w:t>
+                <w:rPr>
+                  <w:lang w:val="en-US"/>
+                </w:rPr>
+                <w:t xml:space="preserve">ProQuest </w:t>
               </w:r>
               <w:proofErr w:type="spellStart"/>
               <w:r>
+                <w:rPr>
+                  <w:lang w:val="en-US"/>
+                </w:rPr>
                 <w:t>Ebook</w:t>
               </w:r>
               <w:proofErr w:type="spellEnd"/>
               <w:r>
-                <w:t xml:space="preserve"> Central. [</w:t>
-              </w:r>
-              <w:proofErr w:type="gramStart"/>
-              <w:r>
-                <w:t>online</w:t>
-              </w:r>
-              <w:proofErr w:type="gramEnd"/>
-              <w:r>
-                <w:t xml:space="preserve">] Ebookcentral.proquest.com. </w:t>
-              </w:r>
-              <w:proofErr w:type="spellStart"/>
-              <w:r>
-                <w:t>Available</w:t>
-              </w:r>
-              <w:proofErr w:type="spellEnd"/>
-              <w:r>
-                <w:t xml:space="preserve"> at: https://ebookcentral.proquest.com/lib/bibliounilibresp/reader.action?docID=3173408&amp;query=PHP [</w:t>
-              </w:r>
-              <w:proofErr w:type="spellStart"/>
-              <w:r>
-                <w:t>Accessed</w:t>
-              </w:r>
-              <w:proofErr w:type="spellEnd"/>
-              <w:r>
-                <w:t xml:space="preserve"> 11 </w:t>
-              </w:r>
-              <w:proofErr w:type="spellStart"/>
-              <w:r>
-                <w:t>May</w:t>
-              </w:r>
-              <w:proofErr w:type="spellEnd"/>
-              <w:r>
-                <w:t xml:space="preserve"> 2018].</w:t>
+                <w:rPr>
+                  <w:lang w:val="en-US"/>
+                </w:rPr>
+                <w:t xml:space="preserve"> Central. [online] Ebookcentral.proquest.com. Available at: https://ebookcentral.proquest.com/lib/bibliounilibresp/reader.action?docID=3173408&amp;query=PHP [Accessed 11 May 2018].</w:t>
               </w:r>
             </w:p>
             <w:p>
+              <w:pPr>
+                <w:rPr>
+                  <w:lang w:val="en-US"/>
+                </w:rPr>
+              </w:pPr>
               <w:proofErr w:type="spellStart"/>
               <w:r>
                 <w:t>BaulPHP</w:t>
               </w:r>
               <w:proofErr w:type="spellEnd"/>
               <w:r>
-                <w:t>. (2016). Lista de las versiones del lenguaje PHP. [</w:t>
-              </w:r>
-              <w:proofErr w:type="gramStart"/>
-              <w:r>
-                <w:t>online</w:t>
-              </w:r>
-              <w:proofErr w:type="gramEnd"/>
-              <w:r>
-                <w:t xml:space="preserve">] </w:t>
-              </w:r>
-              <w:proofErr w:type="spellStart"/>
-              <w:r>
-                <w:t>Available</w:t>
-              </w:r>
-              <w:proofErr w:type="spellEnd"/>
-              <w:r>
-                <w:t xml:space="preserve"> at: https://www.baulphp.com/lista-de-las-versiones-del-lenguaje-php/ [</w:t>
-              </w:r>
-              <w:proofErr w:type="spellStart"/>
-              <w:r>
-                <w:t>Acce</w:t>
+                <w:t xml:space="preserve">. (2016). Lista de las versiones del lenguaje PHP. </w:t>
               </w:r>
               <w:r>
-                <w:t>ssed</w:t>
-              </w:r>
-              <w:proofErr w:type="spellEnd"/>
-              <w:r>
-                <w:t xml:space="preserve"> 12 </w:t>
-              </w:r>
-              <w:proofErr w:type="spellStart"/>
-              <w:r>
-                <w:t>May</w:t>
-              </w:r>
-              <w:proofErr w:type="spellEnd"/>
-              <w:r>
-                <w:t xml:space="preserve"> 2018].</w:t>
+                <w:rPr>
+                  <w:lang w:val="en-US"/>
+                </w:rPr>
+                <w:t>[online] Available at: https://www.baulphp.com/lista-de-las-versiones-del-lenguaje-php/ [Accessed 12 May 2018].</w:t>
               </w:r>
             </w:p>
             <w:p>
+              <w:pPr>
+                <w:rPr>
+                  <w:lang w:val="en-US"/>
+                </w:rPr>
+              </w:pPr>
               <w:r>
                 <w:lastRenderedPageBreak/>
                 <w:t xml:space="preserve">Amazon Web </w:t>
@@ -5644,319 +5107,152 @@
               </w:r>
               <w:proofErr w:type="spellEnd"/>
               <w:r>
-                <w:t>.). Bases de datos SQL | AWS. [</w:t>
+                <w:t xml:space="preserve">.). Bases de datos SQL | AWS. </w:t>
               </w:r>
-              <w:proofErr w:type="gramStart"/>
               <w:r>
-                <w:t>online</w:t>
+                <w:rPr>
+                  <w:lang w:val="en-US"/>
+                </w:rPr>
+                <w:t>[online] Available at: https://aws.amazon.com/es/relational-database/ [Accessed 13 May 2018].</w:t>
               </w:r>
-              <w:proofErr w:type="gramEnd"/>
+            </w:p>
+            <w:p>
+              <w:pPr>
+                <w:rPr>
+                  <w:lang w:val="en-US"/>
+                </w:rPr>
+              </w:pPr>
               <w:r>
-                <w:t xml:space="preserve">] </w:t>
+                <w:rPr>
+                  <w:lang w:val="en-US"/>
+                </w:rPr>
+                <w:t>GitHub. (</w:t>
               </w:r>
               <w:proofErr w:type="spellStart"/>
               <w:r>
-                <w:t>Available</w:t>
+                <w:rPr>
+                  <w:lang w:val="en-US"/>
+                </w:rPr>
+                <w:t>n.d.</w:t>
               </w:r>
               <w:proofErr w:type="spellEnd"/>
               <w:r>
-                <w:t xml:space="preserve"> at: https://aws.amazon.com/es/relational-database/ [</w:t>
-              </w:r>
-              <w:proofErr w:type="spellStart"/>
-              <w:r>
-                <w:t>Accessed</w:t>
-              </w:r>
-              <w:proofErr w:type="spellEnd"/>
-              <w:r>
-                <w:t xml:space="preserve"> 13 </w:t>
-              </w:r>
-              <w:proofErr w:type="spellStart"/>
-              <w:r>
-                <w:t>May</w:t>
-              </w:r>
-              <w:proofErr w:type="spellEnd"/>
-              <w:r>
-                <w:t xml:space="preserve"> 2018].</w:t>
+                <w:rPr>
+                  <w:lang w:val="en-US"/>
+                </w:rPr>
+                <w:t>). angular/angular-cli. [online] Available at: https://github.com/angular/angular-cli/wiki [Accessed 15 May 2018].</w:t>
               </w:r>
             </w:p>
             <w:p>
-              <w:proofErr w:type="spellStart"/>
+              <w:pPr>
+                <w:rPr>
+                  <w:lang w:val="en-US"/>
+                </w:rPr>
+              </w:pPr>
               <w:r>
-                <w:t>GitHub</w:t>
-              </w:r>
-              <w:proofErr w:type="spellEnd"/>
-              <w:r>
-                <w:t>. (</w:t>
-              </w:r>
-              <w:proofErr w:type="spellStart"/>
-              <w:r>
-                <w:t>n.d</w:t>
-              </w:r>
-              <w:proofErr w:type="spellEnd"/>
-              <w:r>
-                <w:t>.). </w:t>
-              </w:r>
-              <w:proofErr w:type="gramStart"/>
-              <w:r>
-                <w:t>angular/angular-cli</w:t>
-              </w:r>
-              <w:proofErr w:type="gramEnd"/>
-              <w:r>
-                <w:t>. [</w:t>
-              </w:r>
-              <w:proofErr w:type="gramStart"/>
-              <w:r>
-                <w:t>online</w:t>
-              </w:r>
-              <w:proofErr w:type="gramEnd"/>
-              <w:r>
-                <w:t xml:space="preserve">] </w:t>
-              </w:r>
-              <w:proofErr w:type="spellStart"/>
-              <w:r>
-                <w:t>Available</w:t>
-              </w:r>
-              <w:proofErr w:type="spellEnd"/>
-              <w:r>
-                <w:t xml:space="preserve"> at: https://github.com/angular/angular-cli/wik</w:t>
-              </w:r>
-              <w:r>
-                <w:t>i [</w:t>
-              </w:r>
-              <w:proofErr w:type="spellStart"/>
-              <w:r>
-                <w:t>Accessed</w:t>
-              </w:r>
-              <w:proofErr w:type="spellEnd"/>
-              <w:r>
-                <w:t xml:space="preserve"> 15 </w:t>
-              </w:r>
-              <w:proofErr w:type="spellStart"/>
-              <w:r>
-                <w:t>May</w:t>
-              </w:r>
-              <w:proofErr w:type="spellEnd"/>
-              <w:r>
-                <w:t xml:space="preserve"> 2018].</w:t>
-              </w:r>
-            </w:p>
-            <w:p>
-              <w:r>
+                <w:rPr>
+                  <w:lang w:val="en-US"/>
+                </w:rPr>
                 <w:t>Angular.io. (</w:t>
               </w:r>
               <w:proofErr w:type="spellStart"/>
               <w:r>
-                <w:t>n.d</w:t>
+                <w:rPr>
+                  <w:lang w:val="en-US"/>
+                </w:rPr>
+                <w:t>n.d.</w:t>
               </w:r>
               <w:proofErr w:type="spellEnd"/>
               <w:r>
-                <w:t>.). Angular Docs. [</w:t>
+                <w:rPr>
+                  <w:lang w:val="en-US"/>
+                </w:rPr>
+                <w:t>). Angular Docs. [online] Available at: https://angular.io/docs [Accessed 17 May 2018].</w:t>
               </w:r>
-              <w:proofErr w:type="gramStart"/>
+            </w:p>
+            <w:p>
+              <w:pPr>
+                <w:rPr>
+                  <w:lang w:val="en-US"/>
+                </w:rPr>
+              </w:pPr>
               <w:r>
-                <w:t>online</w:t>
-              </w:r>
-              <w:proofErr w:type="gramEnd"/>
-              <w:r>
-                <w:t xml:space="preserve">] </w:t>
+                <w:rPr>
+                  <w:lang w:val="en-US"/>
+                </w:rPr>
+                <w:t>GitHub. (</w:t>
               </w:r>
               <w:proofErr w:type="spellStart"/>
               <w:r>
-                <w:t>Available</w:t>
+                <w:rPr>
+                  <w:lang w:val="en-US"/>
+                </w:rPr>
+                <w:t>n.d.</w:t>
               </w:r>
               <w:proofErr w:type="spellEnd"/>
               <w:r>
-                <w:t xml:space="preserve"> at: https://angular.io/docs [</w:t>
-              </w:r>
-              <w:proofErr w:type="spellStart"/>
-              <w:r>
-                <w:t>Accessed</w:t>
-              </w:r>
-              <w:proofErr w:type="spellEnd"/>
-              <w:r>
-                <w:t xml:space="preserve"> 17 </w:t>
-              </w:r>
-              <w:proofErr w:type="spellStart"/>
-              <w:r>
-                <w:t>May</w:t>
-              </w:r>
-              <w:proofErr w:type="spellEnd"/>
-              <w:r>
-                <w:t xml:space="preserve"> 2018].</w:t>
-              </w:r>
-            </w:p>
-            <w:p>
-              <w:proofErr w:type="spellStart"/>
-              <w:r>
-                <w:t>GitHub</w:t>
-              </w:r>
-              <w:proofErr w:type="spellEnd"/>
-              <w:r>
-                <w:t>. (</w:t>
-              </w:r>
-              <w:proofErr w:type="spellStart"/>
-              <w:r>
-                <w:t>n.d</w:t>
-              </w:r>
-              <w:proofErr w:type="spellEnd"/>
-              <w:r>
-                <w:t>.). Microsoft/</w:t>
-              </w:r>
-              <w:proofErr w:type="spellStart"/>
-              <w:r>
-                <w:t>TypeScript</w:t>
-              </w:r>
-              <w:proofErr w:type="spellEnd"/>
-              <w:r>
-                <w:t>. [</w:t>
-              </w:r>
-              <w:proofErr w:type="gramStart"/>
-              <w:r>
-                <w:t>online</w:t>
-              </w:r>
-              <w:proofErr w:type="gramEnd"/>
-              <w:r>
-                <w:t xml:space="preserve">] </w:t>
-              </w:r>
-              <w:proofErr w:type="spellStart"/>
-              <w:r>
-                <w:t>Available</w:t>
-              </w:r>
-              <w:proofErr w:type="spellEnd"/>
-              <w:r>
-                <w:t xml:space="preserve"> at: https://github.com/Microsoft/TypeScript/blob/master/doc/spec.md#1 [</w:t>
-              </w:r>
-              <w:proofErr w:type="spellStart"/>
-              <w:r>
-                <w:t>Accesse</w:t>
-              </w:r>
-              <w:r>
-                <w:t>d</w:t>
-              </w:r>
-              <w:proofErr w:type="spellEnd"/>
-              <w:r>
-                <w:t xml:space="preserve"> 18 </w:t>
-              </w:r>
-              <w:proofErr w:type="spellStart"/>
-              <w:r>
-                <w:t>May</w:t>
-              </w:r>
-              <w:proofErr w:type="spellEnd"/>
-              <w:r>
-                <w:t xml:space="preserve"> 2018].</w:t>
+                <w:rPr>
+                  <w:lang w:val="en-US"/>
+                </w:rPr>
+                <w:t>). Microsoft/TypeScript. [online] Available at: https://github.com/Microsoft/TypeScript/blob/master/doc/spec.md#1 [Accessed 18 May 2018].</w:t>
               </w:r>
             </w:p>
           </w:sdtContent>
         </w:sdt>
         <w:p>
+          <w:pPr>
+            <w:rPr>
+              <w:lang w:val="en-US"/>
+            </w:rPr>
+          </w:pPr>
           <w:r>
+            <w:rPr>
+              <w:lang w:val="en-US"/>
+            </w:rPr>
             <w:t>Dle.rae.es. (</w:t>
           </w:r>
           <w:proofErr w:type="spellStart"/>
           <w:r>
-            <w:t>n.d</w:t>
+            <w:rPr>
+              <w:lang w:val="en-US"/>
+            </w:rPr>
+            <w:t>n.d.</w:t>
           </w:r>
           <w:proofErr w:type="spellEnd"/>
           <w:r>
-            <w:t>.). [</w:t>
+            <w:rPr>
+              <w:lang w:val="en-US"/>
+            </w:rPr>
+            <w:t>). [online] Available at: http://dle.rae.es/ [Accessed 18 May 2018].</w:t>
+          </w:r>
+        </w:p>
+        <w:p>
+          <w:pPr>
+            <w:rPr>
+              <w:lang w:val="en-US"/>
+            </w:rPr>
+          </w:pPr>
+          <w:r>
+            <w:t xml:space="preserve">Comofuncionaque.com. (2015). ¿Qué es la encuesta y qué tipos </w:t>
           </w:r>
           <w:proofErr w:type="gramStart"/>
           <w:r>
-            <w:t>online</w:t>
+            <w:t>hay?.</w:t>
           </w:r>
           <w:proofErr w:type="gramEnd"/>
           <w:r>
-            <w:t xml:space="preserve">] </w:t>
-          </w:r>
-          <w:proofErr w:type="spellStart"/>
-          <w:r>
-            <w:t>Available</w:t>
-          </w:r>
-          <w:proofErr w:type="spellEnd"/>
-          <w:r>
-            <w:t xml:space="preserve"> at: http://dle.rae.es/ [</w:t>
-          </w:r>
-          <w:proofErr w:type="spellStart"/>
-          <w:r>
-            <w:t>Accessed</w:t>
-          </w:r>
-          <w:proofErr w:type="spellEnd"/>
-          <w:r>
-            <w:t xml:space="preserve"> 18 </w:t>
-          </w:r>
-          <w:proofErr w:type="spellStart"/>
-          <w:r>
-            <w:t>Ma</w:t>
+            <w:t xml:space="preserve"> </w:t>
           </w:r>
           <w:r>
-            <w:t>y</w:t>
-          </w:r>
-          <w:proofErr w:type="spellEnd"/>
-          <w:r>
-            <w:t xml:space="preserve"> 2018].</w:t>
+            <w:rPr>
+              <w:lang w:val="en-US"/>
+            </w:rPr>
+            <w:t>[online] Available at: http://comofuncionaque.com/que-es-la-encuesta/ [Accessed 18 May 2018].</w:t>
           </w:r>
         </w:p>
         <w:p>
           <w:r>
-            <w:t>Comofuncionaque.com. (2015). ¿Qué es la encuesta y qué tipos hay</w:t>
-          </w:r>
-          <w:proofErr w:type="gramStart"/>
-          <w:r>
-            <w:t>?.</w:t>
-          </w:r>
-          <w:proofErr w:type="gramEnd"/>
-          <w:r>
-            <w:t xml:space="preserve"> [</w:t>
-          </w:r>
-          <w:proofErr w:type="gramStart"/>
-          <w:r>
-            <w:t>online</w:t>
-          </w:r>
-          <w:proofErr w:type="gramEnd"/>
-          <w:r>
-            <w:t xml:space="preserve">] </w:t>
-          </w:r>
-          <w:proofErr w:type="spellStart"/>
-          <w:r>
-            <w:t>Available</w:t>
-          </w:r>
-          <w:proofErr w:type="spellEnd"/>
-          <w:r>
-            <w:t xml:space="preserve"> at: http://comofuncionaque.com/que-es-la-encuesta/ [</w:t>
-          </w:r>
-          <w:proofErr w:type="spellStart"/>
-          <w:r>
-            <w:t>Accessed</w:t>
-          </w:r>
-          <w:proofErr w:type="spellEnd"/>
-          <w:r>
-            <w:t xml:space="preserve"> 18 </w:t>
-          </w:r>
-          <w:proofErr w:type="spellStart"/>
-          <w:r>
-            <w:t>May</w:t>
-          </w:r>
-          <w:proofErr w:type="spellEnd"/>
-          <w:r>
-            <w:t xml:space="preserve"> 2018].</w:t>
-          </w:r>
-        </w:p>
-        <w:p>
-          <w:proofErr w:type="gramStart"/>
-          <w:r>
-            <w:t>e-encuesta.com</w:t>
-          </w:r>
-          <w:proofErr w:type="gramEnd"/>
-          <w:r>
-            <w:t>. (2015). Tipos de pregunta para una encuesta | e-encuesta.com. [</w:t>
-          </w:r>
-          <w:proofErr w:type="gramStart"/>
-          <w:r>
-            <w:t>online</w:t>
-          </w:r>
-          <w:proofErr w:type="gramEnd"/>
-          <w:r>
-            <w:t xml:space="preserve">] </w:t>
+            <w:t xml:space="preserve">e-encuesta.com. (2015). Tipos de pregunta para una encuesta | e-encuesta.com. [online] </w:t>
           </w:r>
           <w:proofErr w:type="spellStart"/>
           <w:r>
@@ -5972,18 +5268,15 @@
           </w:r>
           <w:proofErr w:type="spellEnd"/>
           <w:r>
-            <w:t xml:space="preserve"> 18 </w:t>
-          </w:r>
-          <w:proofErr w:type="spellStart"/>
-          <w:r>
-            <w:t>May</w:t>
-          </w:r>
-          <w:proofErr w:type="spellEnd"/>
-          <w:r>
-            <w:t xml:space="preserve"> 2018].</w:t>
+            <w:t xml:space="preserve"> 18 May 2018].</w:t>
           </w:r>
         </w:p>
         <w:p>
+          <w:pPr>
+            <w:rPr>
+              <w:lang w:val="en-US"/>
+            </w:rPr>
+          </w:pPr>
           <w:r>
             <w:t>Questionpro.com. (</w:t>
           </w:r>
@@ -5993,50 +5286,35 @@
           </w:r>
           <w:proofErr w:type="spellEnd"/>
           <w:r>
-            <w:t xml:space="preserve">.). ¿Qué es una encuesta? | </w:t>
+            <w:t xml:space="preserve">.). ¿Qué es una encuesta? </w:t>
+          </w:r>
+          <w:r>
+            <w:rPr>
+              <w:lang w:val="en-US"/>
+            </w:rPr>
+            <w:t xml:space="preserve">| </w:t>
           </w:r>
           <w:proofErr w:type="spellStart"/>
           <w:r>
+            <w:rPr>
+              <w:lang w:val="en-US"/>
+            </w:rPr>
             <w:t>QuestionPro</w:t>
           </w:r>
           <w:proofErr w:type="spellEnd"/>
           <w:r>
-            <w:t>. [</w:t>
-          </w:r>
-          <w:proofErr w:type="gramStart"/>
-          <w:r>
-            <w:t>online</w:t>
-          </w:r>
-          <w:proofErr w:type="gramEnd"/>
-          <w:r>
-            <w:t xml:space="preserve">] </w:t>
-          </w:r>
-          <w:proofErr w:type="spellStart"/>
-          <w:r>
-            <w:t>Available</w:t>
-          </w:r>
-          <w:proofErr w:type="spellEnd"/>
-          <w:r>
-            <w:t xml:space="preserve"> at: https://www.questionpro.com/es/una-encuesta.html [</w:t>
-          </w:r>
-          <w:proofErr w:type="spellStart"/>
-          <w:r>
-            <w:t>Accessed</w:t>
-          </w:r>
-          <w:proofErr w:type="spellEnd"/>
-          <w:r>
-            <w:t xml:space="preserve"> 18 </w:t>
-          </w:r>
-          <w:proofErr w:type="spellStart"/>
-          <w:r>
-            <w:t>May</w:t>
-          </w:r>
-          <w:proofErr w:type="spellEnd"/>
-          <w:r>
-            <w:t xml:space="preserve"> 2018].</w:t>
+            <w:rPr>
+              <w:lang w:val="en-US"/>
+            </w:rPr>
+            <w:t>. [online] Available at: https://www.questionpro.com/es/una-encuesta.html [Accessed 18 May 2018].</w:t>
           </w:r>
         </w:p>
         <w:p>
+          <w:pPr>
+            <w:rPr>
+              <w:lang w:val="en-US"/>
+            </w:rPr>
+          </w:pPr>
           <w:r>
             <w:t>Tbs-telecon.es. (</w:t>
           </w:r>
@@ -6078,39 +5356,13 @@
           </w:r>
           <w:proofErr w:type="spellEnd"/>
           <w:r>
-            <w:t>. [</w:t>
+            <w:t xml:space="preserve">. </w:t>
           </w:r>
-          <w:proofErr w:type="gramStart"/>
           <w:r>
-            <w:t>online</w:t>
-          </w:r>
-          <w:proofErr w:type="gramEnd"/>
-          <w:r>
-            <w:t xml:space="preserve">] </w:t>
-          </w:r>
-          <w:proofErr w:type="spellStart"/>
-          <w:r>
-            <w:t>Available</w:t>
-          </w:r>
-          <w:proofErr w:type="spellEnd"/>
-          <w:r>
-            <w:t xml:space="preserve"> at: http://www.tbs-telecon.es/que-es-gestion-documental [</w:t>
-          </w:r>
-          <w:proofErr w:type="spellStart"/>
-          <w:r>
-            <w:t>Accessed</w:t>
-          </w:r>
-          <w:proofErr w:type="spellEnd"/>
-          <w:r>
-            <w:t xml:space="preserve"> 18 </w:t>
-          </w:r>
-          <w:proofErr w:type="spellStart"/>
-          <w:r>
-            <w:t>May</w:t>
-          </w:r>
-          <w:proofErr w:type="spellEnd"/>
-          <w:r>
-            <w:t xml:space="preserve"> 2018].</w:t>
+            <w:rPr>
+              <w:lang w:val="en-US"/>
+            </w:rPr>
+            <w:t>[online] Available at: http://www.tbs-telecon.es/que-es-gestion-documental [Accessed 18 May 2018].</w:t>
           </w:r>
         </w:p>
       </w:sdtContent>
@@ -6141,7 +5393,7 @@
 </file>
 
 <file path=word/endnotes.xml><?xml version="1.0" encoding="utf-8"?>
-<w:endnotes xmlns:wpc="http://schemas.microsoft.com/office/word/2010/wordprocessingCanvas" xmlns:mc="http://schemas.openxmlformats.org/markup-compatibility/2006" xmlns:o="urn:schemas-microsoft-com:office:office" xmlns:r="http://schemas.openxmlformats.org/officeDocument/2006/relationships" xmlns:m="http://schemas.openxmlformats.org/officeDocument/2006/math" xmlns:v="urn:schemas-microsoft-com:vml" xmlns:wp14="http://schemas.microsoft.com/office/word/2010/wordprocessingDrawing" xmlns:wp="http://schemas.openxmlformats.org/drawingml/2006/wordprocessingDrawing" xmlns:w10="urn:schemas-microsoft-com:office:word" xmlns:w="http://schemas.openxmlformats.org/wordprocessingml/2006/main" xmlns:w14="http://schemas.microsoft.com/office/word/2010/wordml" xmlns:w15="http://schemas.microsoft.com/office/word/2012/wordml" xmlns:wpg="http://schemas.microsoft.com/office/word/2010/wordprocessingGroup" xmlns:wpi="http://schemas.microsoft.com/office/word/2010/wordprocessingInk" xmlns:wne="http://schemas.microsoft.com/office/word/2006/wordml" xmlns:wps="http://schemas.microsoft.com/office/word/2010/wordprocessingShape" mc:Ignorable="w14 w15 wp14">
+<w:endnotes xmlns:wpc="http://schemas.microsoft.com/office/word/2010/wordprocessingCanvas" xmlns:cx="http://schemas.microsoft.com/office/drawing/2014/chartex" xmlns:cx1="http://schemas.microsoft.com/office/drawing/2015/9/8/chartex" xmlns:cx2="http://schemas.microsoft.com/office/drawing/2015/10/21/chartex" xmlns:cx3="http://schemas.microsoft.com/office/drawing/2016/5/9/chartex" xmlns:cx4="http://schemas.microsoft.com/office/drawing/2016/5/10/chartex" xmlns:cx5="http://schemas.microsoft.com/office/drawing/2016/5/11/chartex" xmlns:cx6="http://schemas.microsoft.com/office/drawing/2016/5/12/chartex" xmlns:cx7="http://schemas.microsoft.com/office/drawing/2016/5/13/chartex" xmlns:cx8="http://schemas.microsoft.com/office/drawing/2016/5/14/chartex" xmlns:mc="http://schemas.openxmlformats.org/markup-compatibility/2006" xmlns:aink="http://schemas.microsoft.com/office/drawing/2016/ink" xmlns:am3d="http://schemas.microsoft.com/office/drawing/2017/model3d" xmlns:o="urn:schemas-microsoft-com:office:office" xmlns:r="http://schemas.openxmlformats.org/officeDocument/2006/relationships" xmlns:m="http://schemas.openxmlformats.org/officeDocument/2006/math" xmlns:v="urn:schemas-microsoft-com:vml" xmlns:wp14="http://schemas.microsoft.com/office/word/2010/wordprocessingDrawing" xmlns:wp="http://schemas.openxmlformats.org/drawingml/2006/wordprocessingDrawing" xmlns:w10="urn:schemas-microsoft-com:office:word" xmlns:w="http://schemas.openxmlformats.org/wordprocessingml/2006/main" xmlns:w14="http://schemas.microsoft.com/office/word/2010/wordml" xmlns:w15="http://schemas.microsoft.com/office/word/2012/wordml" xmlns:w16cid="http://schemas.microsoft.com/office/word/2016/wordml/cid" xmlns:w16se="http://schemas.microsoft.com/office/word/2015/wordml/symex" xmlns:wpg="http://schemas.microsoft.com/office/word/2010/wordprocessingGroup" xmlns:wpi="http://schemas.microsoft.com/office/word/2010/wordprocessingInk" xmlns:wne="http://schemas.microsoft.com/office/word/2006/wordml" xmlns:wps="http://schemas.microsoft.com/office/word/2010/wordprocessingShape" mc:Ignorable="w14 w15 w16se w16cid wp14">
   <w:endnote w:type="separator" w:id="-1">
     <w:p>
       <w:pPr>
@@ -6166,7 +5418,7 @@
 </file>
 
 <file path=word/footnotes.xml><?xml version="1.0" encoding="utf-8"?>
-<w:footnotes xmlns:wpc="http://schemas.microsoft.com/office/word/2010/wordprocessingCanvas" xmlns:mc="http://schemas.openxmlformats.org/markup-compatibility/2006" xmlns:o="urn:schemas-microsoft-com:office:office" xmlns:r="http://schemas.openxmlformats.org/officeDocument/2006/relationships" xmlns:m="http://schemas.openxmlformats.org/officeDocument/2006/math" xmlns:v="urn:schemas-microsoft-com:vml" xmlns:wp14="http://schemas.microsoft.com/office/word/2010/wordprocessingDrawing" xmlns:wp="http://schemas.openxmlformats.org/drawingml/2006/wordprocessingDrawing" xmlns:w10="urn:schemas-microsoft-com:office:word" xmlns:w="http://schemas.openxmlformats.org/wordprocessingml/2006/main" xmlns:w14="http://schemas.microsoft.com/office/word/2010/wordml" xmlns:w15="http://schemas.microsoft.com/office/word/2012/wordml" xmlns:wpg="http://schemas.microsoft.com/office/word/2010/wordprocessingGroup" xmlns:wpi="http://schemas.microsoft.com/office/word/2010/wordprocessingInk" xmlns:wne="http://schemas.microsoft.com/office/word/2006/wordml" xmlns:wps="http://schemas.microsoft.com/office/word/2010/wordprocessingShape" mc:Ignorable="w14 w15 wp14">
+<w:footnotes xmlns:wpc="http://schemas.microsoft.com/office/word/2010/wordprocessingCanvas" xmlns:cx="http://schemas.microsoft.com/office/drawing/2014/chartex" xmlns:cx1="http://schemas.microsoft.com/office/drawing/2015/9/8/chartex" xmlns:cx2="http://schemas.microsoft.com/office/drawing/2015/10/21/chartex" xmlns:cx3="http://schemas.microsoft.com/office/drawing/2016/5/9/chartex" xmlns:cx4="http://schemas.microsoft.com/office/drawing/2016/5/10/chartex" xmlns:cx5="http://schemas.microsoft.com/office/drawing/2016/5/11/chartex" xmlns:cx6="http://schemas.microsoft.com/office/drawing/2016/5/12/chartex" xmlns:cx7="http://schemas.microsoft.com/office/drawing/2016/5/13/chartex" xmlns:cx8="http://schemas.microsoft.com/office/drawing/2016/5/14/chartex" xmlns:mc="http://schemas.openxmlformats.org/markup-compatibility/2006" xmlns:aink="http://schemas.microsoft.com/office/drawing/2016/ink" xmlns:am3d="http://schemas.microsoft.com/office/drawing/2017/model3d" xmlns:o="urn:schemas-microsoft-com:office:office" xmlns:r="http://schemas.openxmlformats.org/officeDocument/2006/relationships" xmlns:m="http://schemas.openxmlformats.org/officeDocument/2006/math" xmlns:v="urn:schemas-microsoft-com:vml" xmlns:wp14="http://schemas.microsoft.com/office/word/2010/wordprocessingDrawing" xmlns:wp="http://schemas.openxmlformats.org/drawingml/2006/wordprocessingDrawing" xmlns:w10="urn:schemas-microsoft-com:office:word" xmlns:w="http://schemas.openxmlformats.org/wordprocessingml/2006/main" xmlns:w14="http://schemas.microsoft.com/office/word/2010/wordml" xmlns:w15="http://schemas.microsoft.com/office/word/2012/wordml" xmlns:w16cid="http://schemas.microsoft.com/office/word/2016/wordml/cid" xmlns:w16se="http://schemas.microsoft.com/office/word/2015/wordml/symex" xmlns:wpg="http://schemas.microsoft.com/office/word/2010/wordprocessingGroup" xmlns:wpi="http://schemas.microsoft.com/office/word/2010/wordprocessingInk" xmlns:wne="http://schemas.microsoft.com/office/word/2006/wordml" xmlns:wps="http://schemas.microsoft.com/office/word/2010/wordprocessingShape" mc:Ignorable="w14 w15 w16se w16cid wp14">
   <w:footnote w:type="separator" w:id="-1">
     <w:p>
       <w:pPr>
@@ -6191,7 +5443,7 @@
 </file>
 
 <file path=word/header1.xml><?xml version="1.0" encoding="utf-8"?>
-<w:hdr xmlns:wpc="http://schemas.microsoft.com/office/word/2010/wordprocessingCanvas" xmlns:mc="http://schemas.openxmlformats.org/markup-compatibility/2006" xmlns:o="urn:schemas-microsoft-com:office:office" xmlns:r="http://schemas.openxmlformats.org/officeDocument/2006/relationships" xmlns:m="http://schemas.openxmlformats.org/officeDocument/2006/math" xmlns:v="urn:schemas-microsoft-com:vml" xmlns:wp14="http://schemas.microsoft.com/office/word/2010/wordprocessingDrawing" xmlns:wp="http://schemas.openxmlformats.org/drawingml/2006/wordprocessingDrawing" xmlns:w10="urn:schemas-microsoft-com:office:word" xmlns:w="http://schemas.openxmlformats.org/wordprocessingml/2006/main" xmlns:w14="http://schemas.microsoft.com/office/word/2010/wordml" xmlns:w15="http://schemas.microsoft.com/office/word/2012/wordml" xmlns:wpg="http://schemas.microsoft.com/office/word/2010/wordprocessingGroup" xmlns:wpi="http://schemas.microsoft.com/office/word/2010/wordprocessingInk" xmlns:wne="http://schemas.microsoft.com/office/word/2006/wordml" xmlns:wps="http://schemas.microsoft.com/office/word/2010/wordprocessingShape" mc:Ignorable="w14 w15 wp14">
+<w:hdr xmlns:wpc="http://schemas.microsoft.com/office/word/2010/wordprocessingCanvas" xmlns:cx="http://schemas.microsoft.com/office/drawing/2014/chartex" xmlns:cx1="http://schemas.microsoft.com/office/drawing/2015/9/8/chartex" xmlns:cx2="http://schemas.microsoft.com/office/drawing/2015/10/21/chartex" xmlns:cx3="http://schemas.microsoft.com/office/drawing/2016/5/9/chartex" xmlns:cx4="http://schemas.microsoft.com/office/drawing/2016/5/10/chartex" xmlns:cx5="http://schemas.microsoft.com/office/drawing/2016/5/11/chartex" xmlns:cx6="http://schemas.microsoft.com/office/drawing/2016/5/12/chartex" xmlns:cx7="http://schemas.microsoft.com/office/drawing/2016/5/13/chartex" xmlns:cx8="http://schemas.microsoft.com/office/drawing/2016/5/14/chartex" xmlns:mc="http://schemas.openxmlformats.org/markup-compatibility/2006" xmlns:aink="http://schemas.microsoft.com/office/drawing/2016/ink" xmlns:am3d="http://schemas.microsoft.com/office/drawing/2017/model3d" xmlns:o="urn:schemas-microsoft-com:office:office" xmlns:r="http://schemas.openxmlformats.org/officeDocument/2006/relationships" xmlns:m="http://schemas.openxmlformats.org/officeDocument/2006/math" xmlns:v="urn:schemas-microsoft-com:vml" xmlns:wp14="http://schemas.microsoft.com/office/word/2010/wordprocessingDrawing" xmlns:wp="http://schemas.openxmlformats.org/drawingml/2006/wordprocessingDrawing" xmlns:w10="urn:schemas-microsoft-com:office:word" xmlns:w="http://schemas.openxmlformats.org/wordprocessingml/2006/main" xmlns:w14="http://schemas.microsoft.com/office/word/2010/wordml" xmlns:w15="http://schemas.microsoft.com/office/word/2012/wordml" xmlns:w16cid="http://schemas.microsoft.com/office/word/2016/wordml/cid" xmlns:w16se="http://schemas.microsoft.com/office/word/2015/wordml/symex" xmlns:wpg="http://schemas.microsoft.com/office/word/2010/wordprocessingGroup" xmlns:wpi="http://schemas.microsoft.com/office/word/2010/wordprocessingInk" xmlns:wne="http://schemas.microsoft.com/office/word/2006/wordml" xmlns:wps="http://schemas.microsoft.com/office/word/2010/wordprocessingShape" mc:Ignorable="w14 w15 w16se w16cid wp14">
   <w:p>
     <w:pPr>
       <w:pStyle w:val="Encabezado"/>
@@ -6284,7 +5536,7 @@
 </file>
 
 <file path=word/numbering.xml><?xml version="1.0" encoding="utf-8"?>
-<w:numbering xmlns:wpc="http://schemas.microsoft.com/office/word/2010/wordprocessingCanvas" xmlns:mc="http://schemas.openxmlformats.org/markup-compatibility/2006" xmlns:o="urn:schemas-microsoft-com:office:office" xmlns:r="http://schemas.openxmlformats.org/officeDocument/2006/relationships" xmlns:m="http://schemas.openxmlformats.org/officeDocument/2006/math" xmlns:v="urn:schemas-microsoft-com:vml" xmlns:wp14="http://schemas.microsoft.com/office/word/2010/wordprocessingDrawing" xmlns:wp="http://schemas.openxmlformats.org/drawingml/2006/wordprocessingDrawing" xmlns:w10="urn:schemas-microsoft-com:office:word" xmlns:w="http://schemas.openxmlformats.org/wordprocessingml/2006/main" xmlns:w14="http://schemas.microsoft.com/office/word/2010/wordml" xmlns:w15="http://schemas.microsoft.com/office/word/2012/wordml" xmlns:wpg="http://schemas.microsoft.com/office/word/2010/wordprocessingGroup" xmlns:wpi="http://schemas.microsoft.com/office/word/2010/wordprocessingInk" xmlns:wne="http://schemas.microsoft.com/office/word/2006/wordml" xmlns:wps="http://schemas.microsoft.com/office/word/2010/wordprocessingShape" mc:Ignorable="w14 w15 wp14">
+<w:numbering xmlns:wpc="http://schemas.microsoft.com/office/word/2010/wordprocessingCanvas" xmlns:cx="http://schemas.microsoft.com/office/drawing/2014/chartex" xmlns:cx1="http://schemas.microsoft.com/office/drawing/2015/9/8/chartex" xmlns:cx2="http://schemas.microsoft.com/office/drawing/2015/10/21/chartex" xmlns:cx3="http://schemas.microsoft.com/office/drawing/2016/5/9/chartex" xmlns:cx4="http://schemas.microsoft.com/office/drawing/2016/5/10/chartex" xmlns:cx5="http://schemas.microsoft.com/office/drawing/2016/5/11/chartex" xmlns:cx6="http://schemas.microsoft.com/office/drawing/2016/5/12/chartex" xmlns:cx7="http://schemas.microsoft.com/office/drawing/2016/5/13/chartex" xmlns:cx8="http://schemas.microsoft.com/office/drawing/2016/5/14/chartex" xmlns:mc="http://schemas.openxmlformats.org/markup-compatibility/2006" xmlns:aink="http://schemas.microsoft.com/office/drawing/2016/ink" xmlns:am3d="http://schemas.microsoft.com/office/drawing/2017/model3d" xmlns:o="urn:schemas-microsoft-com:office:office" xmlns:r="http://schemas.openxmlformats.org/officeDocument/2006/relationships" xmlns:m="http://schemas.openxmlformats.org/officeDocument/2006/math" xmlns:v="urn:schemas-microsoft-com:vml" xmlns:wp14="http://schemas.microsoft.com/office/word/2010/wordprocessingDrawing" xmlns:wp="http://schemas.openxmlformats.org/drawingml/2006/wordprocessingDrawing" xmlns:w10="urn:schemas-microsoft-com:office:word" xmlns:w="http://schemas.openxmlformats.org/wordprocessingml/2006/main" xmlns:w14="http://schemas.microsoft.com/office/word/2010/wordml" xmlns:w15="http://schemas.microsoft.com/office/word/2012/wordml" xmlns:w16cid="http://schemas.microsoft.com/office/word/2016/wordml/cid" xmlns:w16se="http://schemas.microsoft.com/office/word/2015/wordml/symex" xmlns:wpg="http://schemas.microsoft.com/office/word/2010/wordprocessingGroup" xmlns:wpi="http://schemas.microsoft.com/office/word/2010/wordprocessingInk" xmlns:wne="http://schemas.microsoft.com/office/word/2006/wordml" xmlns:wps="http://schemas.microsoft.com/office/word/2010/wordprocessingShape" mc:Ignorable="w14 w15 w16se w16cid wp14">
   <w:abstractNum w:abstractNumId="0" w15:restartNumberingAfterBreak="0">
     <w:nsid w:val="278F6527"/>
     <w:multiLevelType w:val="multilevel"/>
@@ -6798,7 +6050,7 @@
 </file>
 
 <file path=word/styles.xml><?xml version="1.0" encoding="utf-8"?>
-<w:styles xmlns:mc="http://schemas.openxmlformats.org/markup-compatibility/2006" xmlns:r="http://schemas.openxmlformats.org/officeDocument/2006/relationships" xmlns:w="http://schemas.openxmlformats.org/wordprocessingml/2006/main" xmlns:w14="http://schemas.microsoft.com/office/word/2010/wordml" xmlns:w15="http://schemas.microsoft.com/office/word/2012/wordml" mc:Ignorable="w14 w15">
+<w:styles xmlns:mc="http://schemas.openxmlformats.org/markup-compatibility/2006" xmlns:r="http://schemas.openxmlformats.org/officeDocument/2006/relationships" xmlns:w="http://schemas.openxmlformats.org/wordprocessingml/2006/main" xmlns:w14="http://schemas.microsoft.com/office/word/2010/wordml" xmlns:w15="http://schemas.microsoft.com/office/word/2012/wordml" xmlns:w16cid="http://schemas.microsoft.com/office/word/2016/wordml/cid" xmlns:w16se="http://schemas.microsoft.com/office/word/2015/wordml/symex" mc:Ignorable="w14 w15 w16se w16cid">
   <w:docDefaults>
     <w:rPrDefault>
       <w:rPr>
@@ -6814,7 +6066,7 @@
       </w:pPr>
     </w:pPrDefault>
   </w:docDefaults>
-  <w:latentStyles w:defLockedState="0" w:defUIPriority="99" w:defSemiHidden="0" w:defUnhideWhenUsed="0" w:defQFormat="0" w:count="371">
+  <w:latentStyles w:defLockedState="0" w:defUIPriority="99" w:defSemiHidden="0" w:defUnhideWhenUsed="0" w:defQFormat="0" w:count="375">
     <w:lsdException w:name="Normal" w:uiPriority="0" w:qFormat="1"/>
     <w:lsdException w:name="heading 1" w:uiPriority="9" w:qFormat="1"/>
     <w:lsdException w:name="heading 2" w:semiHidden="1" w:uiPriority="9" w:unhideWhenUsed="1" w:qFormat="1"/>
@@ -6920,7 +6172,6 @@
     <w:lsdException w:name="HTML Sample" w:semiHidden="1" w:unhideWhenUsed="1"/>
     <w:lsdException w:name="HTML Typewriter" w:semiHidden="1" w:unhideWhenUsed="1"/>
     <w:lsdException w:name="HTML Variable" w:semiHidden="1" w:unhideWhenUsed="1"/>
-    <w:lsdException w:name="Normal Table" w:semiHidden="1" w:unhideWhenUsed="1"/>
     <w:lsdException w:name="annotation subject" w:semiHidden="1" w:unhideWhenUsed="1"/>
     <w:lsdException w:name="No List" w:semiHidden="1" w:unhideWhenUsed="1"/>
     <w:lsdException w:name="Outline List 1" w:semiHidden="1" w:unhideWhenUsed="1"/>
@@ -6964,10 +6215,8 @@
     <w:lsdException w:name="Table Elegant" w:semiHidden="1" w:unhideWhenUsed="1"/>
     <w:lsdException w:name="Table Professional" w:semiHidden="1" w:unhideWhenUsed="1"/>
     <w:lsdException w:name="Table Subtle 1" w:semiHidden="1" w:unhideWhenUsed="1"/>
-    <w:lsdException w:name="Table Subtle 2" w:semiHidden="1" w:unhideWhenUsed="1"/>
     <w:lsdException w:name="Table Web 1" w:semiHidden="1" w:unhideWhenUsed="1"/>
     <w:lsdException w:name="Table Web 2" w:semiHidden="1" w:unhideWhenUsed="1"/>
-    <w:lsdException w:name="Table Web 3" w:semiHidden="1" w:unhideWhenUsed="1"/>
     <w:lsdException w:name="Balloon Text" w:semiHidden="1" w:unhideWhenUsed="1"/>
     <w:lsdException w:name="Table Grid" w:uiPriority="39"/>
     <w:lsdException w:name="Table Theme" w:semiHidden="1" w:unhideWhenUsed="1"/>
@@ -7186,6 +6435,10 @@
     <w:lsdException w:name="List Table 5 Dark Accent 6" w:uiPriority="50"/>
     <w:lsdException w:name="List Table 6 Colorful Accent 6" w:uiPriority="51"/>
     <w:lsdException w:name="List Table 7 Colorful Accent 6" w:uiPriority="52"/>
+    <w:lsdException w:name="Mention" w:semiHidden="1" w:unhideWhenUsed="1"/>
+    <w:lsdException w:name="Smart Hyperlink" w:semiHidden="1" w:unhideWhenUsed="1"/>
+    <w:lsdException w:name="Hashtag" w:semiHidden="1" w:unhideWhenUsed="1"/>
+    <w:lsdException w:name="Unresolved Mention" w:semiHidden="1" w:unhideWhenUsed="1"/>
   </w:latentStyles>
   <w:style w:type="paragraph" w:default="1" w:styleId="Normal">
     <w:name w:val="Normal"/>
@@ -7710,7 +6963,7 @@
 </file>
 
 <file path=customXml/itemProps1.xml><?xml version="1.0" encoding="utf-8"?>
-<ds:datastoreItem xmlns:ds="http://schemas.openxmlformats.org/officeDocument/2006/customXml" ds:itemID="{769AF95E-645F-4631-A778-EC5AD076FD20}">
+<ds:datastoreItem xmlns:ds="http://schemas.openxmlformats.org/officeDocument/2006/customXml" ds:itemID="{A43F86E6-8BF0-4444-A6D2-D01EA7A2820F}">
   <ds:schemaRefs>
     <ds:schemaRef ds:uri="http://schemas.openxmlformats.org/officeDocument/2006/bibliography"/>
   </ds:schemaRefs>

</xml_diff>